<commit_message>
done with the second specs draft
</commit_message>
<xml_diff>
--- a/docs/AlyShmahell_AWD_WildWatch_RESTful_Specification.docx
+++ b/docs/AlyShmahell_AWD_WildWatch_RESTful_Specification.docx
@@ -100,9 +100,9 @@
               <w:tblLook w:firstRow="1" w:noVBand="1" w:lastRow="0" w:firstColumn="1" w:lastColumn="0" w:noHBand="0" w:val="04a0"/>
             </w:tblPr>
             <w:tblGrid>
-              <w:gridCol w:w="3191"/>
-              <w:gridCol w:w="3432"/>
-              <w:gridCol w:w="3511"/>
+              <w:gridCol w:w="3189"/>
+              <w:gridCol w:w="3430"/>
+              <w:gridCol w:w="3515"/>
             </w:tblGrid>
             <w:tr>
               <w:trPr>
@@ -110,7 +110,7 @@
               </w:trPr>
               <w:tc>
                 <w:tcPr>
-                  <w:tcW w:w="3191" w:type="dxa"/>
+                  <w:tcW w:w="3189" w:type="dxa"/>
                   <w:tcBorders>
                     <w:left w:val="nil"/>
                     <w:right w:val="nil"/>
@@ -152,7 +152,7 @@
               </w:tc>
               <w:tc>
                 <w:tcPr>
-                  <w:tcW w:w="3432" w:type="dxa"/>
+                  <w:tcW w:w="3430" w:type="dxa"/>
                   <w:tcBorders>
                     <w:left w:val="nil"/>
                     <w:right w:val="nil"/>
@@ -196,7 +196,7 @@
               </w:tc>
               <w:tc>
                 <w:tcPr>
-                  <w:tcW w:w="3511" w:type="dxa"/>
+                  <w:tcW w:w="3515" w:type="dxa"/>
                   <w:tcBorders>
                     <w:left w:val="nil"/>
                     <w:right w:val="nil"/>
@@ -316,6 +316,65 @@
             </w:r>
             <w:r>
               <w:rPr>
+                <w:b w:val="false"/>
+                <w:bCs w:val="false"/>
+                <w:sz w:val="21"/>
+                <w:szCs w:val="21"/>
+              </w:rPr>
+              <w:t xml:space="preserve">, this app can be </w:t>
+            </w:r>
+            <w:r>
+              <w:rPr>
+                <w:b w:val="false"/>
+                <w:bCs w:val="false"/>
+                <w:sz w:val="21"/>
+                <w:szCs w:val="21"/>
+              </w:rPr>
+              <w:t>operated</w:t>
+            </w:r>
+            <w:r>
+              <w:rPr>
+                <w:b w:val="false"/>
+                <w:bCs w:val="false"/>
+                <w:sz w:val="21"/>
+                <w:szCs w:val="21"/>
+              </w:rPr>
+              <w:t xml:space="preserve"> by </w:t>
+            </w:r>
+            <w:r>
+              <w:rPr>
+                <w:rFonts w:eastAsia="Calibri" w:cs="Arial" w:cstheme="minorBidi" w:eastAsiaTheme="minorHAnsi"/>
+                <w:b w:val="false"/>
+                <w:bCs w:val="false"/>
+                <w:color w:val="auto"/>
+                <w:kern w:val="0"/>
+                <w:sz w:val="21"/>
+                <w:szCs w:val="21"/>
+                <w:lang w:val="en-US" w:eastAsia="en-US" w:bidi="ar-SA"/>
+              </w:rPr>
+              <w:t>authorized</w:t>
+            </w:r>
+            <w:r>
+              <w:rPr>
+                <w:b/>
+                <w:bCs/>
+                <w:sz w:val="21"/>
+                <w:szCs w:val="21"/>
+              </w:rPr>
+              <w:t xml:space="preserve"> </w:t>
+            </w:r>
+            <w:r>
+              <w:rPr>
+                <w:b/>
+                <w:bCs/>
+                <w:color w:val="88133D"/>
+                <w:sz w:val="21"/>
+                <w:szCs w:val="21"/>
+              </w:rPr>
+              <w:t>users</w:t>
+            </w:r>
+            <w:r>
+              <w:rPr>
                 <w:sz w:val="21"/>
                 <w:szCs w:val="21"/>
               </w:rPr>
@@ -375,7 +434,42 @@
                 <w:sz w:val="21"/>
                 <w:szCs w:val="21"/>
               </w:rPr>
-              <w:t>A public web app which can be accessed by anonymous guests.</w:t>
+              <w:t xml:space="preserve">A public web app which can be </w:t>
+            </w:r>
+            <w:r>
+              <w:rPr>
+                <w:rFonts w:eastAsia="Calibri" w:cs="Arial" w:cstheme="minorBidi" w:eastAsiaTheme="minorHAnsi"/>
+                <w:color w:val="auto"/>
+                <w:kern w:val="0"/>
+                <w:sz w:val="21"/>
+                <w:szCs w:val="21"/>
+                <w:lang w:val="en-US" w:eastAsia="en-US" w:bidi="ar-SA"/>
+              </w:rPr>
+              <w:t>operated</w:t>
+            </w:r>
+            <w:r>
+              <w:rPr>
+                <w:sz w:val="21"/>
+                <w:szCs w:val="21"/>
+              </w:rPr>
+              <w:t xml:space="preserve"> by anonymous </w:t>
+            </w:r>
+            <w:r>
+              <w:rPr>
+                <w:b/>
+                <w:bCs/>
+                <w:color w:val="88133D"/>
+                <w:sz w:val="21"/>
+                <w:szCs w:val="21"/>
+              </w:rPr>
+              <w:t>guests</w:t>
+            </w:r>
+            <w:r>
+              <w:rPr>
+                <w:sz w:val="21"/>
+                <w:szCs w:val="21"/>
+              </w:rPr>
+              <w:t>.</w:t>
             </w:r>
           </w:p>
           <w:p>
@@ -395,7 +489,43 @@
                 <w:sz w:val="21"/>
                 <w:szCs w:val="21"/>
               </w:rPr>
-              <w:t xml:space="preserve">A curator web app which can be accessed by the </w:t>
+              <w:t xml:space="preserve">A curator web app which can be </w:t>
+            </w:r>
+            <w:r>
+              <w:rPr>
+                <w:rFonts w:eastAsia="Calibri" w:cs="Arial" w:cstheme="minorBidi" w:eastAsiaTheme="minorHAnsi"/>
+                <w:color w:val="auto"/>
+                <w:kern w:val="0"/>
+                <w:sz w:val="21"/>
+                <w:szCs w:val="21"/>
+                <w:lang w:val="en-US" w:eastAsia="en-US" w:bidi="ar-SA"/>
+              </w:rPr>
+              <w:t>operated</w:t>
+            </w:r>
+            <w:r>
+              <w:rPr>
+                <w:sz w:val="21"/>
+                <w:szCs w:val="21"/>
+              </w:rPr>
+              <w:t xml:space="preserve"> by </w:t>
+            </w:r>
+            <w:r>
+              <w:rPr>
+                <w:rFonts w:eastAsia="Calibri" w:cs="Arial" w:cstheme="minorBidi" w:eastAsiaTheme="minorHAnsi"/>
+                <w:color w:val="auto"/>
+                <w:kern w:val="0"/>
+                <w:sz w:val="21"/>
+                <w:szCs w:val="21"/>
+                <w:lang w:val="en-US" w:eastAsia="en-US" w:bidi="ar-SA"/>
+              </w:rPr>
+              <w:t>authorized</w:t>
+            </w:r>
+            <w:r>
+              <w:rPr>
+                <w:sz w:val="21"/>
+                <w:szCs w:val="21"/>
+              </w:rPr>
+              <w:t xml:space="preserve"> </w:t>
             </w:r>
             <w:r>
               <w:rPr>
@@ -413,7 +543,24 @@
                 <w:sz w:val="21"/>
                 <w:szCs w:val="21"/>
               </w:rPr>
-              <w:t xml:space="preserve"> curators.</w:t>
+              <w:t xml:space="preserve"> </w:t>
+            </w:r>
+            <w:r>
+              <w:rPr>
+                <w:b/>
+                <w:bCs/>
+                <w:color w:val="88133D"/>
+                <w:sz w:val="21"/>
+                <w:szCs w:val="21"/>
+              </w:rPr>
+              <w:t>curators</w:t>
+            </w:r>
+            <w:r>
+              <w:rPr>
+                <w:sz w:val="21"/>
+                <w:szCs w:val="21"/>
+              </w:rPr>
+              <w:t>.</w:t>
             </w:r>
           </w:p>
           <w:p>
@@ -449,7 +596,21 @@
                 <w:sz w:val="21"/>
                 <w:szCs w:val="21"/>
               </w:rPr>
-              <w:t>, which would handle the databases; therefore will manage the data generated by the mobile users, and provide the data to the mobile users, the guests and the curators.</w:t>
+              <w:t xml:space="preserve">, which would handle the databases; therefore will manage the data generated by the users, and provide the data </w:t>
+            </w:r>
+            <w:r>
+              <w:rPr>
+                <w:sz w:val="21"/>
+                <w:szCs w:val="21"/>
+              </w:rPr>
+              <w:t>back</w:t>
+            </w:r>
+            <w:r>
+              <w:rPr>
+                <w:sz w:val="21"/>
+                <w:szCs w:val="21"/>
+              </w:rPr>
+              <w:t xml:space="preserve"> to the  users, the guests and the curators.</w:t>
             </w:r>
           </w:p>
           <w:p>
@@ -524,53 +685,6 @@
               <w:rPr/>
             </w:pPr>
             <w:r>
-              <w:drawing>
-                <wp:anchor behindDoc="0" distT="0" distB="0" distL="0" distR="0" simplePos="0" locked="0" layoutInCell="1" allowOverlap="1" relativeHeight="3">
-                  <wp:simplePos x="0" y="0"/>
-                  <wp:positionH relativeFrom="column">
-                    <wp:posOffset>-483235</wp:posOffset>
-                  </wp:positionH>
-                  <wp:positionV relativeFrom="paragraph">
-                    <wp:posOffset>121920</wp:posOffset>
-                  </wp:positionV>
-                  <wp:extent cx="339725" cy="4448175"/>
-                  <wp:effectExtent l="0" t="0" r="0" b="0"/>
-                  <wp:wrapSquare wrapText="largest"/>
-                  <wp:docPr id="1" name="Image1" descr=""/>
-                  <wp:cNvGraphicFramePr>
-                    <a:graphicFrameLocks xmlns:a="http://schemas.openxmlformats.org/drawingml/2006/main" noChangeAspect="1"/>
-                  </wp:cNvGraphicFramePr>
-                  <a:graphic xmlns:a="http://schemas.openxmlformats.org/drawingml/2006/main">
-                    <a:graphicData uri="http://schemas.openxmlformats.org/drawingml/2006/picture">
-                      <pic:pic xmlns:pic="http://schemas.openxmlformats.org/drawingml/2006/picture">
-                        <pic:nvPicPr>
-                          <pic:cNvPr id="1" name="Image1" descr=""/>
-                          <pic:cNvPicPr>
-                            <a:picLocks noChangeAspect="1" noChangeArrowheads="1"/>
-                          </pic:cNvPicPr>
-                        </pic:nvPicPr>
-                        <pic:blipFill>
-                          <a:blip r:embed="rId2"/>
-                          <a:stretch>
-                            <a:fillRect/>
-                          </a:stretch>
-                        </pic:blipFill>
-                        <pic:spPr bwMode="auto">
-                          <a:xfrm>
-                            <a:off x="0" y="0"/>
-                            <a:ext cx="339725" cy="4448175"/>
-                          </a:xfrm>
-                          <a:prstGeom prst="rect">
-                            <a:avLst/>
-                          </a:prstGeom>
-                        </pic:spPr>
-                      </pic:pic>
-                    </a:graphicData>
-                  </a:graphic>
-                </wp:anchor>
-              </w:drawing>
-            </w:r>
-            <w:r>
               <w:rPr>
                 <w:color w:val="4AA7E2"/>
                 <w:sz w:val="21"/>
@@ -643,21 +757,7 @@
                 <w:sz w:val="21"/>
                 <w:szCs w:val="21"/>
               </w:rPr>
-              <w:t xml:space="preserve">Semantics: </w:t>
-            </w:r>
-            <w:r>
-              <w:rPr>
-                <w:sz w:val="21"/>
-                <w:szCs w:val="21"/>
-              </w:rPr>
-              <w:t>If</w:t>
-            </w:r>
-            <w:r>
-              <w:rPr>
-                <w:sz w:val="21"/>
-                <w:szCs w:val="21"/>
-              </w:rPr>
-              <w:t xml:space="preserve"> </w:t>
+              <w:t xml:space="preserve">Semantics: If </w:t>
             </w:r>
             <w:r>
               <w:rPr>
@@ -666,7 +766,32 @@
                 <w:sz w:val="21"/>
                 <w:szCs w:val="21"/>
               </w:rPr>
-              <w:t>(</w:t>
+              <w:t>(firstname &amp; lastname)</w:t>
+            </w:r>
+            <w:r>
+              <w:rPr>
+                <w:sz w:val="21"/>
+                <w:szCs w:val="21"/>
+              </w:rPr>
+              <w:t xml:space="preserve"> </w:t>
+            </w:r>
+            <w:r>
+              <w:rPr>
+                <w:rFonts w:eastAsia="Calibri" w:cs="Arial" w:cstheme="minorBidi" w:eastAsiaTheme="minorHAnsi"/>
+                <w:color w:val="auto"/>
+                <w:kern w:val="0"/>
+                <w:sz w:val="21"/>
+                <w:szCs w:val="21"/>
+                <w:lang w:val="en-US" w:eastAsia="en-US" w:bidi="ar-SA"/>
+              </w:rPr>
+              <w:t>are</w:t>
+            </w:r>
+            <w:r>
+              <w:rPr>
+                <w:sz w:val="21"/>
+                <w:szCs w:val="21"/>
+              </w:rPr>
+              <w:t xml:space="preserve"> </w:t>
             </w:r>
             <w:r>
               <w:rPr>
@@ -675,78 +800,6 @@
                 <w:sz w:val="21"/>
                 <w:szCs w:val="21"/>
               </w:rPr>
-              <w:t xml:space="preserve">firstname </w:t>
-            </w:r>
-            <w:r>
-              <w:rPr>
-                <w:b/>
-                <w:bCs/>
-                <w:sz w:val="21"/>
-                <w:szCs w:val="21"/>
-              </w:rPr>
-              <w:t>&amp;</w:t>
-            </w:r>
-            <w:r>
-              <w:rPr>
-                <w:b/>
-                <w:bCs/>
-                <w:sz w:val="21"/>
-                <w:szCs w:val="21"/>
-              </w:rPr>
-              <w:t xml:space="preserve"> lastname</w:t>
-            </w:r>
-            <w:r>
-              <w:rPr>
-                <w:b/>
-                <w:bCs/>
-                <w:sz w:val="21"/>
-                <w:szCs w:val="21"/>
-              </w:rPr>
-              <w:t>)</w:t>
-            </w:r>
-            <w:r>
-              <w:rPr>
-                <w:sz w:val="21"/>
-                <w:szCs w:val="21"/>
-              </w:rPr>
-              <w:t xml:space="preserve"> </w:t>
-            </w:r>
-            <w:r>
-              <w:rPr>
-                <w:rFonts w:eastAsia="Calibri" w:cs="Arial" w:cstheme="minorBidi" w:eastAsiaTheme="minorHAnsi"/>
-                <w:color w:val="auto"/>
-                <w:kern w:val="0"/>
-                <w:sz w:val="21"/>
-                <w:szCs w:val="21"/>
-                <w:lang w:val="en-US" w:eastAsia="en-US" w:bidi="ar-SA"/>
-              </w:rPr>
-              <w:t>a</w:t>
-            </w:r>
-            <w:r>
-              <w:rPr>
-                <w:rFonts w:eastAsia="Calibri" w:cs="Arial" w:cstheme="minorBidi" w:eastAsiaTheme="minorHAnsi"/>
-                <w:color w:val="auto"/>
-                <w:kern w:val="0"/>
-                <w:sz w:val="21"/>
-                <w:szCs w:val="21"/>
-                <w:lang w:val="en-US" w:eastAsia="en-US" w:bidi="ar-SA"/>
-              </w:rPr>
-              <w:t>re</w:t>
-            </w:r>
-            <w:r>
-              <w:rPr>
-                <w:sz w:val="21"/>
-                <w:szCs w:val="21"/>
-              </w:rPr>
-              <w:t xml:space="preserve"> </w:t>
-            </w:r>
-            <w:r>
-              <w:rPr>
-                <w:b/>
-                <w:bCs/>
-                <w:sz w:val="21"/>
-                <w:szCs w:val="21"/>
-              </w:rPr>
               <w:t>not empty</w:t>
             </w:r>
             <w:r>
@@ -754,28 +807,7 @@
                 <w:sz w:val="21"/>
                 <w:szCs w:val="21"/>
               </w:rPr>
-              <w:t xml:space="preserve"> then it </w:t>
-            </w:r>
-            <w:r>
-              <w:rPr>
-                <w:sz w:val="21"/>
-                <w:szCs w:val="21"/>
-              </w:rPr>
-              <w:t xml:space="preserve">creates a new user account based on the provided credentials. </w:t>
-            </w:r>
-            <w:r>
-              <w:rPr>
-                <w:sz w:val="21"/>
-                <w:szCs w:val="21"/>
-              </w:rPr>
-              <w:t xml:space="preserve">Otherwise it establishes a session based on the provided credentials and grants an {SID}. </w:t>
-            </w:r>
-            <w:r>
-              <w:rPr>
-                <w:sz w:val="21"/>
-                <w:szCs w:val="21"/>
-              </w:rPr>
-              <w:t xml:space="preserve"> </w:t>
+              <w:t xml:space="preserve"> then it creates a new user account based on the provided credentials. Otherwise it establishes a session based on the provided credentials and grants an {SID}.  </w:t>
             </w:r>
           </w:p>
           <w:p>
@@ -814,7 +846,26 @@
                 <w:sz w:val="21"/>
                 <w:szCs w:val="21"/>
               </w:rPr>
-              <w:t>URL: auth/{SID}?remove=bool</w:t>
+              <w:t>URL: auth/{SID}?</w:t>
+            </w:r>
+            <w:r>
+              <w:rPr>
+                <w:rFonts w:eastAsia="Calibri" w:cs="Arial" w:cstheme="minorBidi" w:eastAsiaTheme="minorHAnsi"/>
+                <w:color w:val="auto"/>
+                <w:kern w:val="0"/>
+                <w:sz w:val="21"/>
+                <w:szCs w:val="21"/>
+                <w:lang w:val="en-US" w:eastAsia="en-US" w:bidi="ar-SA"/>
+              </w:rPr>
+              <w:t>cascade</w:t>
+            </w:r>
+            <w:r>
+              <w:rPr>
+                <w:color w:val="FFFFFF" w:themeColor="background1"/>
+                <w:sz w:val="21"/>
+                <w:szCs w:val="21"/>
+              </w:rPr>
+              <w:t>=bool</w:t>
             </w:r>
           </w:p>
           <w:p>
@@ -858,12 +909,16 @@
             </w:r>
             <w:r>
               <w:rPr>
+                <w:rFonts w:eastAsia="Calibri" w:cs="Arial" w:cstheme="minorBidi" w:eastAsiaTheme="minorHAnsi"/>
                 <w:b/>
                 <w:bCs/>
-                <w:sz w:val="21"/>
-                <w:szCs w:val="21"/>
-              </w:rPr>
-              <w:t>remove</w:t>
+                <w:color w:val="auto"/>
+                <w:kern w:val="0"/>
+                <w:sz w:val="21"/>
+                <w:szCs w:val="21"/>
+                <w:lang w:val="en-US" w:eastAsia="en-US" w:bidi="ar-SA"/>
+              </w:rPr>
+              <w:t>cascade</w:t>
             </w:r>
             <w:r>
               <w:rPr>
@@ -917,16 +972,20 @@
                 <w:sz w:val="21"/>
                 <w:szCs w:val="21"/>
               </w:rPr>
-              <w:t xml:space="preserve">deletes the user account and anonymizes their personal info. However, if </w:t>
-            </w:r>
-            <w:r>
-              <w:rPr>
+              <w:t xml:space="preserve">deletes the user account as well and anonymizes their personal info. However, if </w:t>
+            </w:r>
+            <w:r>
+              <w:rPr>
+                <w:rFonts w:eastAsia="Calibri" w:cs="Arial" w:cstheme="minorBidi" w:eastAsiaTheme="minorHAnsi"/>
                 <w:b/>
                 <w:bCs/>
-                <w:sz w:val="21"/>
-                <w:szCs w:val="21"/>
-              </w:rPr>
-              <w:t>remove</w:t>
+                <w:color w:val="auto"/>
+                <w:kern w:val="0"/>
+                <w:sz w:val="21"/>
+                <w:szCs w:val="21"/>
+                <w:lang w:val="en-US" w:eastAsia="en-US" w:bidi="ar-SA"/>
+              </w:rPr>
+              <w:t>cascade</w:t>
             </w:r>
             <w:r>
               <w:rPr>
@@ -1002,7 +1061,10 @@
               </w:rPr>
             </w:pPr>
             <w:r>
-              <w:rPr/>
+              <w:rPr>
+                <w:sz w:val="21"/>
+                <w:szCs w:val="21"/>
+              </w:rPr>
             </w:r>
           </w:p>
           <w:p>
@@ -1491,10 +1553,10 @@
             <w:tcW w:w="10499" w:type="dxa"/>
             <w:vMerge w:val="restart"/>
             <w:tcBorders>
-              <w:top w:val="single" w:sz="4" w:space="0" w:color="000000"/>
-              <w:left w:val="single" w:sz="4" w:space="0" w:color="000000"/>
-              <w:bottom w:val="single" w:sz="4" w:space="0" w:color="000000"/>
-              <w:right w:val="single" w:sz="4" w:space="0" w:color="000000"/>
+              <w:top w:val="single" w:sz="4" w:space="0" w:color="FFFFFF"/>
+              <w:left w:val="single" w:sz="4" w:space="0" w:color="FFFFFF"/>
+              <w:bottom w:val="single" w:sz="4" w:space="0" w:color="FFFFFF"/>
+              <w:right w:val="single" w:sz="4" w:space="0" w:color="FFFFFF"/>
             </w:tcBorders>
             <w:shd w:color="auto" w:fill="auto" w:val="clear"/>
           </w:tcPr>
@@ -1626,7 +1688,25 @@
                 <w:sz w:val="21"/>
                 <w:szCs w:val="21"/>
               </w:rPr>
-              <w:t xml:space="preserve">Semantics: submits a new wildlife entry to the database. This resource is only available to users; if </w:t>
+              <w:t xml:space="preserve">Semantics: submits a new wildlife entry to the </w:t>
+            </w:r>
+            <w:r>
+              <w:rPr>
+                <w:rFonts w:eastAsia="Calibri" w:cs="Arial" w:cstheme="minorBidi" w:eastAsiaTheme="minorHAnsi"/>
+                <w:color w:val="auto"/>
+                <w:kern w:val="0"/>
+                <w:sz w:val="21"/>
+                <w:szCs w:val="21"/>
+                <w:lang w:val="en-US" w:eastAsia="en-US" w:bidi="ar-SA"/>
+              </w:rPr>
+              <w:t>wildlife table</w:t>
+            </w:r>
+            <w:r>
+              <w:rPr>
+                <w:sz w:val="21"/>
+                <w:szCs w:val="21"/>
+              </w:rPr>
+              <w:t xml:space="preserve">. This resource is only available to users; if </w:t>
             </w:r>
             <w:r>
               <w:rPr>
@@ -1780,21 +1860,7 @@
                 <w:sz w:val="21"/>
                 <w:szCs w:val="21"/>
               </w:rPr>
-              <w:t xml:space="preserve">if {SID} belongs to a user </w:t>
-            </w:r>
-            <w:r>
-              <w:rPr>
-                <w:sz w:val="21"/>
-                <w:szCs w:val="21"/>
-              </w:rPr>
-              <w:t>account</w:t>
-            </w:r>
-            <w:r>
-              <w:rPr>
-                <w:sz w:val="21"/>
-                <w:szCs w:val="21"/>
-              </w:rPr>
-              <w:t>:</w:t>
+              <w:t>if {SID} belongs to a user account:</w:t>
             </w:r>
           </w:p>
           <w:p>
@@ -1994,14 +2060,14 @@
                 <w:sz w:val="21"/>
                 <w:szCs w:val="21"/>
               </w:rPr>
-              <w:t xml:space="preserve">                   </w:t>
-            </w:r>
-            <w:r>
-              <w:rPr>
-                <w:sz w:val="21"/>
-                <w:szCs w:val="21"/>
-              </w:rPr>
-              <w:t>report: {“code”: int, “text”: str}</w:t>
+              <w:t xml:space="preserve">                   “</w:t>
+            </w:r>
+            <w:r>
+              <w:rPr>
+                <w:sz w:val="21"/>
+                <w:szCs w:val="21"/>
+              </w:rPr>
+              <w:t>report”: {“code”: int, “text”: str}</w:t>
             </w:r>
           </w:p>
           <w:p>
@@ -2071,53 +2137,6 @@
               <w:rPr/>
             </w:pPr>
             <w:r>
-              <w:drawing>
-                <wp:anchor behindDoc="0" distT="0" distB="0" distL="0" distR="0" simplePos="0" locked="0" layoutInCell="1" allowOverlap="1" relativeHeight="4">
-                  <wp:simplePos x="0" y="0"/>
-                  <wp:positionH relativeFrom="column">
-                    <wp:posOffset>-483235</wp:posOffset>
-                  </wp:positionH>
-                  <wp:positionV relativeFrom="paragraph">
-                    <wp:posOffset>268605</wp:posOffset>
-                  </wp:positionV>
-                  <wp:extent cx="339725" cy="4448175"/>
-                  <wp:effectExtent l="0" t="0" r="0" b="0"/>
-                  <wp:wrapSquare wrapText="largest"/>
-                  <wp:docPr id="2" name="Image2" descr=""/>
-                  <wp:cNvGraphicFramePr>
-                    <a:graphicFrameLocks xmlns:a="http://schemas.openxmlformats.org/drawingml/2006/main" noChangeAspect="1"/>
-                  </wp:cNvGraphicFramePr>
-                  <a:graphic xmlns:a="http://schemas.openxmlformats.org/drawingml/2006/main">
-                    <a:graphicData uri="http://schemas.openxmlformats.org/drawingml/2006/picture">
-                      <pic:pic xmlns:pic="http://schemas.openxmlformats.org/drawingml/2006/picture">
-                        <pic:nvPicPr>
-                          <pic:cNvPr id="2" name="Image2" descr=""/>
-                          <pic:cNvPicPr>
-                            <a:picLocks noChangeAspect="1" noChangeArrowheads="1"/>
-                          </pic:cNvPicPr>
-                        </pic:nvPicPr>
-                        <pic:blipFill>
-                          <a:blip r:embed="rId3"/>
-                          <a:stretch>
-                            <a:fillRect/>
-                          </a:stretch>
-                        </pic:blipFill>
-                        <pic:spPr bwMode="auto">
-                          <a:xfrm>
-                            <a:off x="0" y="0"/>
-                            <a:ext cx="339725" cy="4448175"/>
-                          </a:xfrm>
-                          <a:prstGeom prst="rect">
-                            <a:avLst/>
-                          </a:prstGeom>
-                        </pic:spPr>
-                      </pic:pic>
-                    </a:graphicData>
-                  </a:graphic>
-                </wp:anchor>
-              </w:drawing>
-            </w:r>
-            <w:r>
               <w:rPr>
                 <w:sz w:val="21"/>
                 <w:szCs w:val="21"/>
@@ -2158,21 +2177,7 @@
                 <w:sz w:val="21"/>
                 <w:szCs w:val="21"/>
               </w:rPr>
-              <w:t xml:space="preserve"> based on the user’s </w:t>
-            </w:r>
-            <w:r>
-              <w:rPr>
-                <w:sz w:val="21"/>
-                <w:szCs w:val="21"/>
-              </w:rPr>
-              <w:t>or curator’s</w:t>
-            </w:r>
-            <w:r>
-              <w:rPr>
-                <w:sz w:val="21"/>
-                <w:szCs w:val="21"/>
-              </w:rPr>
-              <w:t xml:space="preserve"> </w:t>
+              <w:t xml:space="preserve"> based on the user’s or curator’s </w:t>
             </w:r>
             <w:r>
               <w:rPr>
@@ -2204,14 +2209,14 @@
                 <w:sz w:val="21"/>
                 <w:szCs w:val="21"/>
               </w:rPr>
-              <w:t xml:space="preserve">, the results are filtered </w:t>
-            </w:r>
-            <w:r>
-              <w:rPr>
-                <w:sz w:val="21"/>
-                <w:szCs w:val="21"/>
-              </w:rPr>
-              <w:t xml:space="preserve">by </w:t>
+              <w:t xml:space="preserve">, the results are filtered by </w:t>
+            </w:r>
+            <w:r>
+              <w:rPr>
+                <w:sz w:val="21"/>
+                <w:szCs w:val="21"/>
+              </w:rPr>
+              <w:t xml:space="preserve">first </w:t>
             </w:r>
             <w:r>
               <w:rPr>
@@ -2219,6 +2224,13 @@
                 <w:szCs w:val="21"/>
               </w:rPr>
               <w:t xml:space="preserve">matching </w:t>
+            </w:r>
+            <w:r>
+              <w:rPr>
+                <w:sz w:val="21"/>
+                <w:szCs w:val="21"/>
+              </w:rPr>
+              <w:t xml:space="preserve">the </w:t>
             </w:r>
             <w:r>
               <w:rPr>
@@ -2231,25 +2243,79 @@
             </w:r>
             <w:r>
               <w:rPr>
-                <w:rFonts w:eastAsia="Calibri" w:cs="Arial" w:cstheme="minorBidi" w:eastAsiaTheme="minorHAnsi"/>
                 <w:b w:val="false"/>
                 <w:bCs w:val="false"/>
-                <w:color w:val="auto"/>
-                <w:kern w:val="0"/>
-                <w:sz w:val="21"/>
-                <w:szCs w:val="21"/>
-                <w:lang w:val="en-US" w:eastAsia="en-US" w:bidi="ar-SA"/>
-              </w:rPr>
-              <w:t>to</w:t>
-            </w:r>
-            <w:r>
-              <w:rPr>
+                <w:sz w:val="21"/>
+                <w:szCs w:val="21"/>
+              </w:rPr>
+              <w:t xml:space="preserve">part of the query </w:t>
+            </w:r>
+            <w:r>
+              <w:rPr>
+                <w:rFonts w:eastAsia="Calibri" w:cs="Arial" w:cstheme="minorBidi" w:eastAsiaTheme="minorHAnsi"/>
                 <w:b w:val="false"/>
                 <w:bCs w:val="false"/>
-                <w:sz w:val="21"/>
-                <w:szCs w:val="21"/>
-              </w:rPr>
-              <w:t xml:space="preserve"> the wildlife table columns using SQL where clause, and then further filtered down by matching the </w:t>
+                <w:color w:val="auto"/>
+                <w:kern w:val="0"/>
+                <w:sz w:val="21"/>
+                <w:szCs w:val="21"/>
+                <w:lang w:val="en-US" w:eastAsia="en-US" w:bidi="ar-SA"/>
+              </w:rPr>
+              <w:t>to</w:t>
+            </w:r>
+            <w:r>
+              <w:rPr>
+                <w:b w:val="false"/>
+                <w:bCs w:val="false"/>
+                <w:sz w:val="21"/>
+                <w:szCs w:val="21"/>
+              </w:rPr>
+              <w:t xml:space="preserve"> the wildlife table columns using </w:t>
+            </w:r>
+            <w:r>
+              <w:rPr>
+                <w:rFonts w:asciiTheme="minorHAnsi" w:cstheme="minorBidi" w:eastAsiaTheme="minorHAnsi" w:hAnsiTheme="minorHAnsi"/>
+                <w:b w:val="false"/>
+                <w:bCs w:val="false"/>
+                <w:sz w:val="21"/>
+                <w:szCs w:val="21"/>
+                <w:highlight w:val="yellow"/>
+              </w:rPr>
+              <w:t xml:space="preserve">SQL </w:t>
+            </w:r>
+            <w:r>
+              <w:rPr>
+                <w:rFonts w:eastAsia="Calibri" w:cs="Arial" w:cstheme="minorBidi" w:eastAsiaTheme="minorHAnsi"/>
+                <w:b w:val="false"/>
+                <w:bCs w:val="false"/>
+                <w:color w:val="auto"/>
+                <w:kern w:val="0"/>
+                <w:sz w:val="21"/>
+                <w:szCs w:val="21"/>
+                <w:highlight w:val="yellow"/>
+                <w:lang w:val="en-US" w:eastAsia="en-US" w:bidi="ar-SA"/>
+              </w:rPr>
+              <w:t>WHERE</w:t>
+            </w:r>
+            <w:r>
+              <w:rPr>
+                <w:rFonts w:asciiTheme="minorHAnsi" w:cstheme="minorBidi" w:eastAsiaTheme="minorHAnsi" w:hAnsiTheme="minorHAnsi"/>
+                <w:b w:val="false"/>
+                <w:bCs w:val="false"/>
+                <w:sz w:val="21"/>
+                <w:szCs w:val="21"/>
+                <w:highlight w:val="yellow"/>
+              </w:rPr>
+              <w:t xml:space="preserve"> clause</w:t>
+            </w:r>
+            <w:r>
+              <w:rPr>
+                <w:b w:val="false"/>
+                <w:bCs w:val="false"/>
+                <w:sz w:val="21"/>
+                <w:szCs w:val="21"/>
+              </w:rPr>
+              <w:t xml:space="preserve">, and then by matching the </w:t>
             </w:r>
             <w:r>
               <w:rPr>
@@ -2274,14 +2340,7 @@
                 <w:sz w:val="21"/>
                 <w:szCs w:val="21"/>
               </w:rPr>
-              <w:t xml:space="preserve">. </w:t>
-            </w:r>
-            <w:r>
-              <w:rPr>
-                <w:sz w:val="21"/>
-                <w:szCs w:val="21"/>
-              </w:rPr>
-              <w:t xml:space="preserve">If {SID} belongs to a curator </w:t>
+              <w:t xml:space="preserve">. If {SID} belongs to a curator </w:t>
             </w:r>
             <w:r>
               <w:rPr>
@@ -2297,298 +2356,489 @@
             <w:r>
               <w:rPr>
                 <w:rFonts w:eastAsia="Calibri" w:cs="Arial" w:cstheme="minorBidi" w:eastAsiaTheme="minorHAnsi"/>
+                <w:b w:val="false"/>
+                <w:bCs w:val="false"/>
+                <w:color w:val="auto"/>
+                <w:kern w:val="0"/>
+                <w:sz w:val="21"/>
+                <w:szCs w:val="21"/>
+                <w:lang w:val="en-US" w:eastAsia="en-US" w:bidi="ar-SA"/>
+              </w:rPr>
+              <w:t>the filtering process is also applied on the reports table</w:t>
+            </w:r>
+            <w:r>
+              <w:rPr>
+                <w:rFonts w:eastAsia="Calibri" w:cs="Arial" w:cstheme="minorBidi" w:eastAsiaTheme="minorHAnsi"/>
+                <w:b w:val="false"/>
+                <w:bCs w:val="false"/>
+                <w:color w:val="auto"/>
+                <w:kern w:val="0"/>
+                <w:sz w:val="21"/>
+                <w:szCs w:val="21"/>
+                <w:lang w:val="en-US" w:eastAsia="en-US" w:bidi="ar-SA"/>
+              </w:rPr>
+              <w:t>, then</w:t>
+            </w:r>
+            <w:r>
+              <w:rPr>
+                <w:rFonts w:eastAsia="Calibri" w:cs="Arial" w:cstheme="minorBidi" w:eastAsiaTheme="minorHAnsi"/>
+                <w:color w:val="auto"/>
+                <w:kern w:val="0"/>
+                <w:sz w:val="21"/>
+                <w:szCs w:val="21"/>
+                <w:lang w:val="en-US" w:eastAsia="en-US" w:bidi="ar-SA"/>
+              </w:rPr>
+              <w:t xml:space="preserve"> </w:t>
+            </w:r>
+            <w:r>
+              <w:rPr>
+                <w:rFonts w:eastAsia="Calibri" w:cs="Arial" w:cstheme="minorBidi" w:eastAsiaTheme="minorHAnsi"/>
+                <w:color w:val="auto"/>
+                <w:kern w:val="0"/>
+                <w:sz w:val="21"/>
+                <w:szCs w:val="21"/>
+                <w:lang w:val="en-US" w:eastAsia="en-US" w:bidi="ar-SA"/>
+              </w:rPr>
+              <w:t>only wildlife entries with an unresolved report matching their ‘id’ will be returned in the response</w:t>
+            </w:r>
+            <w:r>
+              <w:rPr>
+                <w:rFonts w:eastAsia="Calibri" w:cs="Arial" w:cstheme="minorBidi" w:eastAsiaTheme="minorHAnsi"/>
+                <w:color w:val="auto"/>
+                <w:kern w:val="0"/>
+                <w:sz w:val="21"/>
+                <w:szCs w:val="21"/>
+                <w:lang w:val="en-US" w:eastAsia="en-US" w:bidi="ar-SA"/>
+              </w:rPr>
+              <w:t xml:space="preserve">, </w:t>
+            </w:r>
+            <w:r>
+              <w:rPr>
+                <w:rFonts w:eastAsia="Calibri" w:cs="Arial" w:cstheme="minorBidi" w:eastAsiaTheme="minorHAnsi"/>
+                <w:color w:val="auto"/>
+                <w:kern w:val="0"/>
+                <w:sz w:val="21"/>
+                <w:szCs w:val="21"/>
+                <w:lang w:val="en-US" w:eastAsia="en-US" w:bidi="ar-SA"/>
+              </w:rPr>
+              <w:t xml:space="preserve">with </w:t>
+            </w:r>
+            <w:r>
+              <w:rPr>
+                <w:rFonts w:eastAsia="Calibri" w:cs="Arial" w:cstheme="minorBidi" w:eastAsiaTheme="minorHAnsi"/>
+                <w:color w:val="auto"/>
+                <w:kern w:val="0"/>
+                <w:sz w:val="21"/>
+                <w:szCs w:val="21"/>
+                <w:lang w:val="en-US" w:eastAsia="en-US" w:bidi="ar-SA"/>
+              </w:rPr>
+              <w:t>a copy of the report added to the response.</w:t>
+            </w:r>
+          </w:p>
+          <w:p>
+            <w:pPr>
+              <w:pStyle w:val="ListParagraph"/>
+              <w:numPr>
+                <w:ilvl w:val="0"/>
+                <w:numId w:val="1"/>
+              </w:numPr>
+              <w:spacing w:lineRule="auto" w:line="240" w:before="0" w:after="0"/>
+              <w:contextualSpacing/>
+              <w:jc w:val="both"/>
+              <w:rPr>
+                <w:sz w:val="21"/>
+                <w:szCs w:val="21"/>
+              </w:rPr>
+            </w:pPr>
+            <w:r>
+              <w:rPr>
+                <w:sz w:val="21"/>
+                <w:szCs w:val="21"/>
+              </w:rPr>
+            </w:r>
+          </w:p>
+          <w:p>
+            <w:pPr>
+              <w:pStyle w:val="Normal"/>
+              <w:shd w:val="clear" w:color="auto" w:fill="243F60"/>
+              <w:spacing w:lineRule="auto" w:line="240" w:before="0" w:after="0"/>
+              <w:rPr/>
+            </w:pPr>
+            <w:r>
+              <w:rPr>
+                <w:color w:val="FFFFFF" w:themeColor="background1"/>
+                <w:sz w:val="21"/>
+                <w:szCs w:val="21"/>
+              </w:rPr>
+              <w:t>URL: guest/wildlife?text=str&amp;filters=dict&amp;location=tuple&amp;area=tuple</w:t>
+            </w:r>
+          </w:p>
+          <w:p>
+            <w:pPr>
+              <w:pStyle w:val="ListParagraph"/>
+              <w:numPr>
+                <w:ilvl w:val="0"/>
+                <w:numId w:val="1"/>
+              </w:numPr>
+              <w:spacing w:lineRule="auto" w:line="240" w:before="0" w:after="0"/>
+              <w:contextualSpacing/>
+              <w:jc w:val="both"/>
+              <w:rPr/>
+            </w:pPr>
+            <w:r>
+              <w:rPr>
+                <w:color w:val="4AA7E2"/>
+                <w:sz w:val="21"/>
+                <w:szCs w:val="21"/>
+              </w:rPr>
+              <w:t>VERB: GET</w:t>
+            </w:r>
+          </w:p>
+          <w:p>
+            <w:pPr>
+              <w:pStyle w:val="ListParagraph"/>
+              <w:numPr>
+                <w:ilvl w:val="0"/>
+                <w:numId w:val="1"/>
+              </w:numPr>
+              <w:spacing w:lineRule="auto" w:line="240" w:before="0" w:after="0"/>
+              <w:contextualSpacing/>
+              <w:jc w:val="both"/>
+              <w:rPr/>
+            </w:pPr>
+            <w:r>
+              <w:rPr>
+                <w:sz w:val="21"/>
+                <w:szCs w:val="21"/>
+              </w:rPr>
+              <w:t>Output:</w:t>
+            </w:r>
+          </w:p>
+          <w:p>
+            <w:pPr>
+              <w:pStyle w:val="ListParagraph"/>
+              <w:numPr>
+                <w:ilvl w:val="0"/>
+                <w:numId w:val="1"/>
+              </w:numPr>
+              <w:spacing w:lineRule="auto" w:line="240" w:before="0" w:after="0"/>
+              <w:contextualSpacing/>
+              <w:jc w:val="both"/>
+              <w:rPr/>
+            </w:pPr>
+            <w:r>
+              <w:rPr>
+                <w:sz w:val="21"/>
+                <w:szCs w:val="21"/>
+              </w:rPr>
+              <w:t xml:space="preserve">            </w:t>
+            </w:r>
+            <w:r>
+              <w:rPr>
+                <w:sz w:val="21"/>
+                <w:szCs w:val="21"/>
+              </w:rPr>
+              <w:t>[</w:t>
+            </w:r>
+          </w:p>
+          <w:p>
+            <w:pPr>
+              <w:pStyle w:val="ListParagraph"/>
+              <w:numPr>
+                <w:ilvl w:val="0"/>
+                <w:numId w:val="1"/>
+              </w:numPr>
+              <w:spacing w:lineRule="auto" w:line="240" w:before="0" w:after="0"/>
+              <w:contextualSpacing/>
+              <w:jc w:val="both"/>
+              <w:rPr/>
+            </w:pPr>
+            <w:r>
+              <w:rPr>
+                <w:sz w:val="21"/>
+                <w:szCs w:val="21"/>
+              </w:rPr>
+              <w:t xml:space="preserve">                </w:t>
+            </w:r>
+            <w:r>
+              <w:rPr>
+                <w:sz w:val="21"/>
+                <w:szCs w:val="21"/>
+              </w:rPr>
+              <w:t>{“id”: int, “type”: str, “species”: str, “photo”: image/jpeg, “notes”: str, “location”: int},</w:t>
+            </w:r>
+          </w:p>
+          <w:p>
+            <w:pPr>
+              <w:pStyle w:val="ListParagraph"/>
+              <w:numPr>
+                <w:ilvl w:val="0"/>
+                <w:numId w:val="1"/>
+              </w:numPr>
+              <w:spacing w:lineRule="auto" w:line="240" w:before="0" w:after="0"/>
+              <w:contextualSpacing/>
+              <w:jc w:val="both"/>
+              <w:rPr/>
+            </w:pPr>
+            <w:r>
+              <w:rPr>
+                <w:sz w:val="21"/>
+                <w:szCs w:val="21"/>
+              </w:rPr>
+              <w:t xml:space="preserve">            </w:t>
+            </w:r>
+            <w:r>
+              <w:rPr>
+                <w:sz w:val="21"/>
+                <w:szCs w:val="21"/>
+              </w:rPr>
+              <w:t>]</w:t>
+            </w:r>
+          </w:p>
+          <w:p>
+            <w:pPr>
+              <w:pStyle w:val="ListParagraph"/>
+              <w:numPr>
+                <w:ilvl w:val="0"/>
+                <w:numId w:val="1"/>
+              </w:numPr>
+              <w:spacing w:lineRule="auto" w:line="240" w:before="0" w:after="0"/>
+              <w:contextualSpacing/>
+              <w:jc w:val="both"/>
+              <w:rPr/>
+            </w:pPr>
+            <w:r>
+              <w:rPr>
+                <w:sz w:val="21"/>
+                <w:szCs w:val="21"/>
+              </w:rPr>
+              <w:t xml:space="preserve">Semantics: fetches all the wildlife </w:t>
+            </w:r>
+            <w:r>
+              <w:rPr>
+                <w:rFonts w:eastAsia="Calibri" w:cs="Arial" w:cstheme="minorBidi" w:eastAsiaTheme="minorHAnsi"/>
+                <w:color w:val="auto"/>
+                <w:kern w:val="0"/>
+                <w:sz w:val="21"/>
+                <w:szCs w:val="21"/>
+                <w:lang w:val="en-US" w:eastAsia="en-US" w:bidi="ar-SA"/>
+              </w:rPr>
+              <w:t>entries</w:t>
+            </w:r>
+            <w:r>
+              <w:rPr>
+                <w:sz w:val="21"/>
+                <w:szCs w:val="21"/>
+              </w:rPr>
+              <w:t xml:space="preserve"> in the </w:t>
+            </w:r>
+            <w:r>
+              <w:rPr>
+                <w:rFonts w:eastAsia="Calibri" w:cs="Arial" w:cstheme="minorBidi" w:eastAsiaTheme="minorHAnsi"/>
+                <w:color w:val="auto"/>
+                <w:kern w:val="0"/>
+                <w:sz w:val="21"/>
+                <w:szCs w:val="21"/>
+                <w:lang w:val="en-US" w:eastAsia="en-US" w:bidi="ar-SA"/>
+              </w:rPr>
+              <w:t>wildlife table</w:t>
+            </w:r>
+            <w:r>
+              <w:rPr>
+                <w:sz w:val="21"/>
+                <w:szCs w:val="21"/>
+              </w:rPr>
+              <w:t xml:space="preserve"> based on the </w:t>
+            </w:r>
+            <w:r>
+              <w:rPr>
+                <w:rFonts w:eastAsia="Calibri" w:cs="Arial" w:cstheme="minorBidi" w:eastAsiaTheme="minorHAnsi"/>
+                <w:color w:val="auto"/>
+                <w:kern w:val="0"/>
+                <w:sz w:val="21"/>
+                <w:szCs w:val="21"/>
+                <w:lang w:val="en-US" w:eastAsia="en-US" w:bidi="ar-SA"/>
+              </w:rPr>
+              <w:t>guest</w:t>
+            </w:r>
+            <w:r>
+              <w:rPr>
+                <w:sz w:val="21"/>
+                <w:szCs w:val="21"/>
+              </w:rPr>
+              <w:t xml:space="preserve">’s chosen </w:t>
+            </w:r>
+            <w:r>
+              <w:rPr>
                 <w:b/>
                 <w:bCs/>
-                <w:color w:val="auto"/>
-                <w:kern w:val="0"/>
-                <w:sz w:val="21"/>
-                <w:szCs w:val="21"/>
-                <w:lang w:val="en-US" w:eastAsia="en-US" w:bidi="ar-SA"/>
-              </w:rPr>
-              <w:t xml:space="preserve">filters </w:t>
-            </w:r>
-            <w:r>
-              <w:rPr>
-                <w:rFonts w:eastAsia="Calibri" w:cs="Arial" w:cstheme="minorBidi" w:eastAsiaTheme="minorHAnsi"/>
+                <w:sz w:val="21"/>
+                <w:szCs w:val="21"/>
+              </w:rPr>
+              <w:t>location</w:t>
+            </w:r>
+            <w:r>
+              <w:rPr>
+                <w:sz w:val="21"/>
+                <w:szCs w:val="21"/>
+              </w:rPr>
+              <w:t xml:space="preserve"> and the size of their map </w:t>
+            </w:r>
+            <w:r>
+              <w:rPr>
+                <w:b/>
+                <w:bCs/>
+                <w:sz w:val="21"/>
+                <w:szCs w:val="21"/>
+              </w:rPr>
+              <w:t>area</w:t>
+            </w:r>
+            <w:r>
+              <w:rPr>
+                <w:sz w:val="21"/>
+                <w:szCs w:val="21"/>
+              </w:rPr>
+              <w:t xml:space="preserve">, the results are filtered </w:t>
+            </w:r>
+            <w:r>
+              <w:rPr>
+                <w:sz w:val="21"/>
+                <w:szCs w:val="21"/>
+              </w:rPr>
+              <w:t>first</w:t>
+            </w:r>
+            <w:r>
+              <w:rPr>
+                <w:sz w:val="21"/>
+                <w:szCs w:val="21"/>
+              </w:rPr>
+              <w:t xml:space="preserve"> by matching </w:t>
+            </w:r>
+            <w:r>
+              <w:rPr>
+                <w:sz w:val="21"/>
+                <w:szCs w:val="21"/>
+              </w:rPr>
+              <w:t>the</w:t>
+            </w:r>
+            <w:r>
+              <w:rPr>
+                <w:sz w:val="21"/>
+                <w:szCs w:val="21"/>
+              </w:rPr>
+              <w:t xml:space="preserve"> </w:t>
+            </w:r>
+            <w:r>
+              <w:rPr>
+                <w:b/>
+                <w:bCs/>
+                <w:sz w:val="21"/>
+                <w:szCs w:val="21"/>
+              </w:rPr>
+              <w:t>filters</w:t>
+            </w:r>
+            <w:r>
+              <w:rPr>
                 <w:b w:val="false"/>
                 <w:bCs w:val="false"/>
-                <w:color w:val="auto"/>
-                <w:kern w:val="0"/>
-                <w:sz w:val="21"/>
-                <w:szCs w:val="21"/>
-                <w:lang w:val="en-US" w:eastAsia="en-US" w:bidi="ar-SA"/>
-              </w:rPr>
-              <w:t>are also matched to the report table columns, then</w:t>
-            </w:r>
-            <w:r>
-              <w:rPr>
-                <w:rFonts w:eastAsia="Calibri" w:cs="Arial" w:cstheme="minorBidi" w:eastAsiaTheme="minorHAnsi"/>
-                <w:color w:val="auto"/>
-                <w:kern w:val="0"/>
-                <w:sz w:val="21"/>
-                <w:szCs w:val="21"/>
-                <w:lang w:val="en-US" w:eastAsia="en-US" w:bidi="ar-SA"/>
-              </w:rPr>
-              <w:t xml:space="preserve"> for every wildlife entry, if there is a report about the entry, a copy of the report will be added to the response. </w:t>
-            </w:r>
-            <w:r>
-              <w:rPr>
-                <w:rFonts w:eastAsia="Calibri" w:cs="Arial" w:cstheme="minorBidi" w:eastAsiaTheme="minorHAnsi"/>
-                <w:color w:val="auto"/>
-                <w:kern w:val="0"/>
-                <w:sz w:val="21"/>
-                <w:szCs w:val="21"/>
-                <w:lang w:val="en-US" w:eastAsia="en-US" w:bidi="ar-SA"/>
-              </w:rPr>
-              <w:t>This resource only accepts ‘text/html’ mediatype.</w:t>
-            </w:r>
-          </w:p>
-          <w:p>
-            <w:pPr>
-              <w:pStyle w:val="ListParagraph"/>
-              <w:numPr>
-                <w:ilvl w:val="0"/>
-                <w:numId w:val="1"/>
-              </w:numPr>
-              <w:spacing w:lineRule="auto" w:line="240" w:before="0" w:after="0"/>
-              <w:contextualSpacing/>
-              <w:jc w:val="both"/>
-              <w:rPr>
-                <w:sz w:val="21"/>
-                <w:szCs w:val="21"/>
-              </w:rPr>
-            </w:pPr>
-            <w:r>
-              <w:rPr>
-                <w:sz w:val="21"/>
-                <w:szCs w:val="21"/>
-              </w:rPr>
-            </w:r>
-          </w:p>
-          <w:p>
-            <w:pPr>
-              <w:pStyle w:val="Normal"/>
-              <w:shd w:val="clear" w:color="auto" w:fill="243F60"/>
-              <w:spacing w:lineRule="auto" w:line="240" w:before="0" w:after="0"/>
-              <w:rPr/>
-            </w:pPr>
-            <w:r>
-              <w:rPr>
-                <w:color w:val="FFFFFF" w:themeColor="background1"/>
-                <w:sz w:val="21"/>
-                <w:szCs w:val="21"/>
-              </w:rPr>
-              <w:t>URL: guest/wildlife?text=str&amp;filters=dict&amp;location=tuple&amp;area=tuple&amp;download=bool</w:t>
-            </w:r>
-          </w:p>
-          <w:p>
-            <w:pPr>
-              <w:pStyle w:val="ListParagraph"/>
-              <w:numPr>
-                <w:ilvl w:val="0"/>
-                <w:numId w:val="1"/>
-              </w:numPr>
-              <w:spacing w:lineRule="auto" w:line="240" w:before="0" w:after="0"/>
-              <w:contextualSpacing/>
-              <w:jc w:val="both"/>
-              <w:rPr/>
-            </w:pPr>
-            <w:r>
-              <w:rPr>
-                <w:color w:val="4AA7E2"/>
-                <w:sz w:val="21"/>
-                <w:szCs w:val="21"/>
-              </w:rPr>
-              <w:t>VERB: GET</w:t>
-            </w:r>
-          </w:p>
-          <w:p>
-            <w:pPr>
-              <w:pStyle w:val="ListParagraph"/>
-              <w:numPr>
-                <w:ilvl w:val="0"/>
-                <w:numId w:val="1"/>
-              </w:numPr>
-              <w:spacing w:lineRule="auto" w:line="240" w:before="0" w:after="0"/>
-              <w:contextualSpacing/>
-              <w:jc w:val="both"/>
-              <w:rPr/>
-            </w:pPr>
-            <w:r>
-              <w:rPr>
-                <w:sz w:val="21"/>
-                <w:szCs w:val="21"/>
-              </w:rPr>
-              <w:t>Output:</w:t>
-            </w:r>
-          </w:p>
-          <w:p>
-            <w:pPr>
-              <w:pStyle w:val="ListParagraph"/>
-              <w:numPr>
-                <w:ilvl w:val="0"/>
-                <w:numId w:val="1"/>
-              </w:numPr>
-              <w:spacing w:lineRule="auto" w:line="240" w:before="0" w:after="0"/>
-              <w:contextualSpacing/>
-              <w:jc w:val="both"/>
-              <w:rPr/>
-            </w:pPr>
-            <w:r>
-              <w:rPr>
-                <w:sz w:val="21"/>
-                <w:szCs w:val="21"/>
-              </w:rPr>
-              <w:t xml:space="preserve">            </w:t>
-            </w:r>
-            <w:r>
-              <w:rPr>
-                <w:sz w:val="21"/>
-                <w:szCs w:val="21"/>
-              </w:rPr>
-              <w:t>[</w:t>
-            </w:r>
-          </w:p>
-          <w:p>
-            <w:pPr>
-              <w:pStyle w:val="ListParagraph"/>
-              <w:numPr>
-                <w:ilvl w:val="0"/>
-                <w:numId w:val="1"/>
-              </w:numPr>
-              <w:spacing w:lineRule="auto" w:line="240" w:before="0" w:after="0"/>
-              <w:contextualSpacing/>
-              <w:jc w:val="both"/>
-              <w:rPr/>
-            </w:pPr>
-            <w:r>
-              <w:rPr>
-                <w:sz w:val="21"/>
-                <w:szCs w:val="21"/>
-              </w:rPr>
-              <w:t xml:space="preserve">                </w:t>
-            </w:r>
-            <w:r>
-              <w:rPr>
-                <w:sz w:val="21"/>
-                <w:szCs w:val="21"/>
-              </w:rPr>
-              <w:t>{“id”: int, “type”: str, “species”: str, “photo”: image/jpeg, “notes”: str, “location”: int},</w:t>
-            </w:r>
-          </w:p>
-          <w:p>
-            <w:pPr>
-              <w:pStyle w:val="ListParagraph"/>
-              <w:numPr>
-                <w:ilvl w:val="0"/>
-                <w:numId w:val="1"/>
-              </w:numPr>
-              <w:spacing w:lineRule="auto" w:line="240" w:before="0" w:after="0"/>
-              <w:contextualSpacing/>
-              <w:jc w:val="both"/>
-              <w:rPr/>
-            </w:pPr>
-            <w:r>
-              <w:rPr>
-                <w:sz w:val="21"/>
-                <w:szCs w:val="21"/>
-              </w:rPr>
-              <w:t xml:space="preserve">            </w:t>
-            </w:r>
-            <w:r>
-              <w:rPr>
-                <w:sz w:val="21"/>
-                <w:szCs w:val="21"/>
-              </w:rPr>
-              <w:t>]</w:t>
-            </w:r>
-          </w:p>
-          <w:p>
-            <w:pPr>
-              <w:pStyle w:val="ListParagraph"/>
-              <w:numPr>
-                <w:ilvl w:val="0"/>
-                <w:numId w:val="1"/>
-              </w:numPr>
-              <w:spacing w:lineRule="auto" w:line="240" w:before="0" w:after="0"/>
-              <w:contextualSpacing/>
-              <w:jc w:val="both"/>
-              <w:rPr/>
-            </w:pPr>
-            <w:r>
-              <w:rPr>
-                <w:sz w:val="21"/>
-                <w:szCs w:val="21"/>
-              </w:rPr>
-              <w:t xml:space="preserve">Semantics: fetches all the wildlife </w:t>
-            </w:r>
-            <w:r>
-              <w:rPr>
-                <w:rFonts w:eastAsia="Calibri" w:cs="Arial" w:cstheme="minorBidi" w:eastAsiaTheme="minorHAnsi"/>
-                <w:color w:val="auto"/>
-                <w:kern w:val="0"/>
-                <w:sz w:val="21"/>
-                <w:szCs w:val="21"/>
-                <w:lang w:val="en-US" w:eastAsia="en-US" w:bidi="ar-SA"/>
-              </w:rPr>
-              <w:t>entries</w:t>
-            </w:r>
-            <w:r>
-              <w:rPr>
-                <w:sz w:val="21"/>
-                <w:szCs w:val="21"/>
-              </w:rPr>
-              <w:t xml:space="preserve"> in the </w:t>
-            </w:r>
-            <w:r>
-              <w:rPr>
-                <w:rFonts w:eastAsia="Calibri" w:cs="Arial" w:cstheme="minorBidi" w:eastAsiaTheme="minorHAnsi"/>
-                <w:color w:val="auto"/>
-                <w:kern w:val="0"/>
-                <w:sz w:val="21"/>
-                <w:szCs w:val="21"/>
-                <w:lang w:val="en-US" w:eastAsia="en-US" w:bidi="ar-SA"/>
-              </w:rPr>
-              <w:t>wildlife table</w:t>
-            </w:r>
-            <w:r>
-              <w:rPr>
-                <w:sz w:val="21"/>
-                <w:szCs w:val="21"/>
-              </w:rPr>
-              <w:t xml:space="preserve"> based on the </w:t>
-            </w:r>
-            <w:r>
-              <w:rPr>
-                <w:rFonts w:eastAsia="Calibri" w:cs="Arial" w:cstheme="minorBidi" w:eastAsiaTheme="minorHAnsi"/>
-                <w:color w:val="auto"/>
-                <w:kern w:val="0"/>
-                <w:sz w:val="21"/>
-                <w:szCs w:val="21"/>
-                <w:lang w:val="en-US" w:eastAsia="en-US" w:bidi="ar-SA"/>
-              </w:rPr>
-              <w:t>guest</w:t>
-            </w:r>
-            <w:r>
-              <w:rPr>
-                <w:sz w:val="21"/>
-                <w:szCs w:val="21"/>
-              </w:rPr>
-              <w:t xml:space="preserve">’s </w:t>
-            </w:r>
-            <w:r>
-              <w:rPr>
-                <w:sz w:val="21"/>
-                <w:szCs w:val="21"/>
-              </w:rPr>
-              <w:t>chosen</w:t>
-            </w:r>
-            <w:r>
-              <w:rPr>
                 <w:sz w:val="21"/>
                 <w:szCs w:val="21"/>
               </w:rPr>
               <w:t xml:space="preserve"> </w:t>
+            </w:r>
+            <w:r>
+              <w:rPr>
+                <w:b w:val="false"/>
+                <w:bCs w:val="false"/>
+                <w:sz w:val="21"/>
+                <w:szCs w:val="21"/>
+              </w:rPr>
+              <w:t xml:space="preserve">part of the query </w:t>
+            </w:r>
+            <w:r>
+              <w:rPr>
+                <w:rFonts w:eastAsia="Calibri" w:cs="Arial" w:cstheme="minorBidi" w:eastAsiaTheme="minorHAnsi"/>
+                <w:b w:val="false"/>
+                <w:bCs w:val="false"/>
+                <w:color w:val="auto"/>
+                <w:kern w:val="0"/>
+                <w:sz w:val="21"/>
+                <w:szCs w:val="21"/>
+                <w:lang w:val="en-US" w:eastAsia="en-US" w:bidi="ar-SA"/>
+              </w:rPr>
+              <w:t>to</w:t>
+            </w:r>
+            <w:r>
+              <w:rPr>
+                <w:b w:val="false"/>
+                <w:bCs w:val="false"/>
+                <w:sz w:val="21"/>
+                <w:szCs w:val="21"/>
+              </w:rPr>
+              <w:t xml:space="preserve"> the wildlife table columns using </w:t>
+            </w:r>
+            <w:r>
+              <w:rPr>
+                <w:b w:val="false"/>
+                <w:bCs w:val="false"/>
+                <w:sz w:val="21"/>
+                <w:szCs w:val="21"/>
+              </w:rPr>
+              <w:t>an</w:t>
+            </w:r>
+            <w:r>
+              <w:rPr>
+                <w:b w:val="false"/>
+                <w:bCs w:val="false"/>
+                <w:sz w:val="21"/>
+                <w:szCs w:val="21"/>
+              </w:rPr>
+              <w:t xml:space="preserve"> </w:t>
+            </w:r>
+            <w:r>
+              <w:rPr>
+                <w:rFonts w:asciiTheme="minorHAnsi" w:cstheme="minorBidi" w:eastAsiaTheme="minorHAnsi" w:hAnsiTheme="minorHAnsi"/>
+                <w:b w:val="false"/>
+                <w:bCs w:val="false"/>
+                <w:sz w:val="21"/>
+                <w:szCs w:val="21"/>
+                <w:highlight w:val="yellow"/>
+              </w:rPr>
+              <w:t xml:space="preserve">SQL </w:t>
+            </w:r>
+            <w:r>
+              <w:rPr>
+                <w:rFonts w:eastAsia="Calibri" w:cs="Arial" w:cstheme="minorBidi" w:eastAsiaTheme="minorHAnsi"/>
+                <w:b w:val="false"/>
+                <w:bCs w:val="false"/>
+                <w:color w:val="auto"/>
+                <w:kern w:val="0"/>
+                <w:sz w:val="21"/>
+                <w:szCs w:val="21"/>
+                <w:highlight w:val="yellow"/>
+                <w:lang w:val="en-US" w:eastAsia="en-US" w:bidi="ar-SA"/>
+              </w:rPr>
+              <w:t>WHERE</w:t>
+            </w:r>
+            <w:r>
+              <w:rPr>
+                <w:rFonts w:asciiTheme="minorHAnsi" w:cstheme="minorBidi" w:eastAsiaTheme="minorHAnsi" w:hAnsiTheme="minorHAnsi"/>
+                <w:b w:val="false"/>
+                <w:bCs w:val="false"/>
+                <w:sz w:val="21"/>
+                <w:szCs w:val="21"/>
+                <w:highlight w:val="yellow"/>
+              </w:rPr>
+              <w:t xml:space="preserve"> clause</w:t>
+            </w:r>
+            <w:r>
+              <w:rPr>
+                <w:b w:val="false"/>
+                <w:bCs w:val="false"/>
+                <w:sz w:val="21"/>
+                <w:szCs w:val="21"/>
+              </w:rPr>
+              <w:t xml:space="preserve">, and then by matching the </w:t>
             </w:r>
             <w:r>
               <w:rPr>
@@ -2597,100 +2847,49 @@
                 <w:sz w:val="21"/>
                 <w:szCs w:val="21"/>
               </w:rPr>
-              <w:t>location</w:t>
-            </w:r>
-            <w:r>
-              <w:rPr>
-                <w:sz w:val="21"/>
-                <w:szCs w:val="21"/>
-              </w:rPr>
-              <w:t xml:space="preserve"> and the size of their map </w:t>
-            </w:r>
-            <w:r>
-              <w:rPr>
-                <w:b/>
-                <w:bCs/>
-                <w:sz w:val="21"/>
-                <w:szCs w:val="21"/>
-              </w:rPr>
-              <w:t>area</w:t>
-            </w:r>
-            <w:r>
-              <w:rPr>
-                <w:sz w:val="21"/>
-                <w:szCs w:val="21"/>
-              </w:rPr>
-              <w:t xml:space="preserve">, the results are filtered </w:t>
-            </w:r>
-            <w:r>
-              <w:rPr>
-                <w:sz w:val="21"/>
-                <w:szCs w:val="21"/>
-              </w:rPr>
-              <w:t xml:space="preserve">by </w:t>
-            </w:r>
-            <w:r>
-              <w:rPr>
-                <w:sz w:val="21"/>
-                <w:szCs w:val="21"/>
-              </w:rPr>
-              <w:t xml:space="preserve">matching </w:t>
-            </w:r>
-            <w:r>
-              <w:rPr>
-                <w:b/>
-                <w:bCs/>
-                <w:sz w:val="21"/>
-                <w:szCs w:val="21"/>
-              </w:rPr>
-              <w:t xml:space="preserve">filters </w:t>
-            </w:r>
-            <w:r>
-              <w:rPr>
-                <w:rFonts w:eastAsia="Calibri" w:cs="Arial" w:cstheme="minorBidi" w:eastAsiaTheme="minorHAnsi"/>
+              <w:t xml:space="preserve">text </w:t>
+            </w:r>
+            <w:r>
+              <w:rPr>
                 <w:b w:val="false"/>
                 <w:bCs w:val="false"/>
-                <w:color w:val="auto"/>
-                <w:kern w:val="0"/>
-                <w:sz w:val="21"/>
-                <w:szCs w:val="21"/>
-                <w:lang w:val="en-US" w:eastAsia="en-US" w:bidi="ar-SA"/>
-              </w:rPr>
-              <w:t>to</w:t>
-            </w:r>
-            <w:r>
-              <w:rPr>
+                <w:sz w:val="21"/>
+                <w:szCs w:val="21"/>
+              </w:rPr>
+              <w:t>part of the query to the notes column in the wildlife table using an off-the-shelf TFIDF algorithm</w:t>
+            </w:r>
+            <w:r>
+              <w:rPr>
+                <w:sz w:val="21"/>
+                <w:szCs w:val="21"/>
+              </w:rPr>
+              <w:t xml:space="preserve">. </w:t>
+            </w:r>
+            <w:r>
+              <w:rPr>
+                <w:rFonts w:eastAsia="Calibri" w:cs="Arial" w:cstheme="minorBidi" w:eastAsiaTheme="minorHAnsi"/>
                 <w:b w:val="false"/>
                 <w:bCs w:val="false"/>
-                <w:sz w:val="21"/>
-                <w:szCs w:val="21"/>
-              </w:rPr>
-              <w:t xml:space="preserve"> the wildlife table columns using SQL where clause, and then further filtered down by matching the </w:t>
-            </w:r>
-            <w:r>
-              <w:rPr>
-                <w:b/>
-                <w:bCs/>
-                <w:sz w:val="21"/>
-                <w:szCs w:val="21"/>
-              </w:rPr>
-              <w:t xml:space="preserve">text </w:t>
-            </w:r>
-            <w:r>
-              <w:rPr>
+                <w:color w:val="auto"/>
+                <w:kern w:val="0"/>
+                <w:sz w:val="21"/>
+                <w:szCs w:val="21"/>
+                <w:lang w:val="en-US" w:eastAsia="en-US" w:bidi="ar-SA"/>
+              </w:rPr>
+              <w:t>If the request ‘</w:t>
+            </w:r>
+            <w:r>
+              <w:rPr>
+                <w:rFonts w:eastAsia="Calibri" w:cs="Arial" w:cstheme="minorBidi" w:eastAsiaTheme="minorHAnsi"/>
                 <w:b w:val="false"/>
                 <w:bCs w:val="false"/>
-                <w:sz w:val="21"/>
-                <w:szCs w:val="21"/>
-              </w:rPr>
-              <w:t>part of the query to the notes column in the wildlife table using an off-the-shelf TFIDF algorithm</w:t>
-            </w:r>
-            <w:r>
-              <w:rPr>
-                <w:sz w:val="21"/>
-                <w:szCs w:val="21"/>
-              </w:rPr>
-              <w:t xml:space="preserve">. </w:t>
+                <w:color w:val="auto"/>
+                <w:kern w:val="0"/>
+                <w:sz w:val="21"/>
+                <w:szCs w:val="21"/>
+                <w:lang w:val="en-US" w:eastAsia="en-US" w:bidi="ar-SA"/>
+              </w:rPr>
+              <w:t>A</w:t>
             </w:r>
             <w:r>
               <w:rPr>
@@ -2703,7 +2902,33 @@
                 <w:szCs w:val="21"/>
                 <w:lang w:val="en-US" w:eastAsia="en-US" w:bidi="ar-SA"/>
               </w:rPr>
-              <w:t>If mediatype is set to ‘</w:t>
+              <w:t>ccept’ header</w:t>
+            </w:r>
+            <w:r>
+              <w:rPr>
+                <w:rFonts w:eastAsia="Calibri" w:cs="Arial" w:cstheme="minorBidi" w:eastAsiaTheme="minorHAnsi"/>
+                <w:b w:val="false"/>
+                <w:bCs w:val="false"/>
+                <w:color w:val="auto"/>
+                <w:kern w:val="0"/>
+                <w:sz w:val="21"/>
+                <w:szCs w:val="21"/>
+                <w:lang w:val="en-US" w:eastAsia="en-US" w:bidi="ar-SA"/>
+              </w:rPr>
+              <w:t xml:space="preserve"> is set to </w:t>
+            </w:r>
+            <w:r>
+              <w:rPr>
+                <w:rFonts w:eastAsia="Calibri" w:cs="Arial" w:cstheme="minorBidi" w:eastAsiaTheme="minorHAnsi"/>
+                <w:b w:val="false"/>
+                <w:bCs w:val="false"/>
+                <w:color w:val="auto"/>
+                <w:kern w:val="0"/>
+                <w:sz w:val="21"/>
+                <w:szCs w:val="21"/>
+                <w:lang w:val="en-US" w:eastAsia="en-US" w:bidi="ar-SA"/>
+              </w:rPr>
+              <w:t>‘</w:t>
             </w:r>
             <w:r>
               <w:rPr>
@@ -2721,7 +2946,7 @@
                 <w:szCs w:val="21"/>
                 <w:lang w:val="en-US" w:eastAsia="en-US" w:bidi="ar-SA"/>
               </w:rPr>
-              <w:t>application/z</w:t>
+              <w:t>application/zip’, then the response’</w:t>
             </w:r>
             <w:r>
               <w:rPr>
@@ -2739,7 +2964,7 @@
                 <w:szCs w:val="21"/>
                 <w:lang w:val="en-US" w:eastAsia="en-US" w:bidi="ar-SA"/>
               </w:rPr>
-              <w:t>ip’</w:t>
+              <w:t>s ‘Content-Type’ will be set to ‘application/zip’ and the</w:t>
             </w:r>
             <w:r>
               <w:rPr>
@@ -2757,7 +2982,7 @@
                 <w:szCs w:val="21"/>
                 <w:lang w:val="en-US" w:eastAsia="en-US" w:bidi="ar-SA"/>
               </w:rPr>
-              <w:t xml:space="preserve">, </w:t>
+              <w:t xml:space="preserve"> ‘Content-Disposition’ </w:t>
             </w:r>
             <w:r>
               <w:rPr>
@@ -2775,140 +3000,7 @@
                 <w:szCs w:val="21"/>
                 <w:lang w:val="en-US" w:eastAsia="en-US" w:bidi="ar-SA"/>
               </w:rPr>
-              <w:t>then the response ‘Content-Disposition’ is set to ‘attachment’ and the return value will be a zip archive of the json objects in the output array.</w:t>
-            </w:r>
-          </w:p>
-          <w:p>
-            <w:pPr>
-              <w:pStyle w:val="Normal"/>
-              <w:spacing w:lineRule="auto" w:line="240" w:before="0" w:after="0"/>
-              <w:jc w:val="both"/>
-              <w:rPr>
-                <w:sz w:val="21"/>
-                <w:szCs w:val="21"/>
-              </w:rPr>
-            </w:pPr>
-            <w:r>
-              <w:rPr>
-                <w:sz w:val="21"/>
-                <w:szCs w:val="21"/>
-              </w:rPr>
-            </w:r>
-          </w:p>
-          <w:p>
-            <w:pPr>
-              <w:pStyle w:val="Normal"/>
-              <w:shd w:val="clear" w:color="auto" w:fill="243F60"/>
-              <w:spacing w:lineRule="auto" w:line="240" w:before="0" w:after="0"/>
-              <w:rPr/>
-            </w:pPr>
-            <w:r>
-              <w:rPr>
-                <w:color w:val="FFFFFF" w:themeColor="background1"/>
-                <w:sz w:val="21"/>
-                <w:szCs w:val="21"/>
-              </w:rPr>
-              <w:t>URL: guest/wildlife/{id}</w:t>
-            </w:r>
-          </w:p>
-          <w:p>
-            <w:pPr>
-              <w:pStyle w:val="ListParagraph"/>
-              <w:numPr>
-                <w:ilvl w:val="0"/>
-                <w:numId w:val="3"/>
-              </w:numPr>
-              <w:spacing w:lineRule="auto" w:line="240" w:before="0" w:after="0"/>
-              <w:contextualSpacing/>
-              <w:jc w:val="both"/>
-              <w:rPr/>
-            </w:pPr>
-            <w:r>
-              <w:rPr>
-                <w:color w:val="4AA7E2"/>
-                <w:sz w:val="21"/>
-                <w:szCs w:val="21"/>
-              </w:rPr>
-              <w:t>VERB: GET</w:t>
-            </w:r>
-          </w:p>
-          <w:p>
-            <w:pPr>
-              <w:pStyle w:val="ListParagraph"/>
-              <w:numPr>
-                <w:ilvl w:val="0"/>
-                <w:numId w:val="1"/>
-              </w:numPr>
-              <w:spacing w:lineRule="auto" w:line="240" w:before="0" w:after="0"/>
-              <w:contextualSpacing/>
-              <w:jc w:val="both"/>
-              <w:rPr/>
-            </w:pPr>
-            <w:r>
-              <w:rPr>
-                <w:sz w:val="21"/>
-                <w:szCs w:val="21"/>
-              </w:rPr>
-              <w:t>Output:</w:t>
-            </w:r>
-          </w:p>
-          <w:p>
-            <w:pPr>
-              <w:pStyle w:val="ListParagraph"/>
-              <w:numPr>
-                <w:ilvl w:val="0"/>
-                <w:numId w:val="1"/>
-              </w:numPr>
-              <w:spacing w:lineRule="auto" w:line="240" w:before="0" w:after="0"/>
-              <w:contextualSpacing/>
-              <w:jc w:val="both"/>
-              <w:rPr/>
-            </w:pPr>
-            <w:r>
-              <w:rPr>
-                <w:sz w:val="21"/>
-                <w:szCs w:val="21"/>
-              </w:rPr>
-              <w:t xml:space="preserve">            </w:t>
-            </w:r>
-            <w:r>
-              <w:rPr>
-                <w:sz w:val="21"/>
-                <w:szCs w:val="21"/>
-              </w:rPr>
-              <w:t>{“id”: int, “type”: str, “species”: str, “photo”: image/jpeg, “notes”: str, “location”: int}</w:t>
-            </w:r>
-          </w:p>
-          <w:p>
-            <w:pPr>
-              <w:pStyle w:val="ListParagraph"/>
-              <w:numPr>
-                <w:ilvl w:val="0"/>
-                <w:numId w:val="1"/>
-              </w:numPr>
-              <w:spacing w:lineRule="auto" w:line="240" w:before="0" w:after="0"/>
-              <w:contextualSpacing/>
-              <w:jc w:val="both"/>
-              <w:rPr/>
-            </w:pPr>
-            <w:r>
-              <w:rPr>
-                <w:sz w:val="21"/>
-                <w:szCs w:val="21"/>
-                <w:lang w:val="en-US" w:eastAsia="en-US" w:bidi="ar-SA"/>
-              </w:rPr>
-              <w:t xml:space="preserve">Semantics: downloads a single wildlife entry from the database according to its id. </w:t>
-            </w:r>
-            <w:r>
-              <w:rPr>
-                <w:rFonts w:eastAsia="Calibri" w:cs="Arial" w:cstheme="minorBidi" w:eastAsiaTheme="minorHAnsi"/>
-                <w:color w:val="auto"/>
-                <w:kern w:val="0"/>
-                <w:sz w:val="21"/>
-                <w:szCs w:val="21"/>
-                <w:lang w:val="en-US" w:eastAsia="en-US" w:bidi="ar-SA"/>
-              </w:rPr>
-              <w:t>This resource only accepts ‘</w:t>
+              <w:t>will</w:t>
             </w:r>
             <w:r>
               <w:rPr>
@@ -2926,18 +3018,211 @@
                 <w:szCs w:val="21"/>
                 <w:lang w:val="en-US" w:eastAsia="en-US" w:bidi="ar-SA"/>
               </w:rPr>
-              <w:t>application</w:t>
-            </w:r>
-            <w:r>
-              <w:rPr>
-                <w:rFonts w:eastAsia="Calibri" w:cs="Arial" w:cstheme="minorBidi" w:eastAsiaTheme="minorHAnsi"/>
-                <w:color w:val="auto"/>
-                <w:kern w:val="0"/>
-                <w:sz w:val="21"/>
-                <w:szCs w:val="21"/>
-                <w:lang w:val="en-US" w:eastAsia="en-US" w:bidi="ar-SA"/>
-              </w:rPr>
-              <w:t>/json’ mediatype, and</w:t>
+              <w:t xml:space="preserve"> </w:t>
+            </w:r>
+            <w:r>
+              <w:rPr>
+                <w:rStyle w:val="SourceText"/>
+                <w:rFonts w:eastAsia="Calibri" w:cs="Arial" w:cstheme="minorBidi" w:eastAsiaTheme="minorHAnsi"/>
+                <w:b w:val="false"/>
+                <w:bCs w:val="false"/>
+                <w:i w:val="false"/>
+                <w:caps w:val="false"/>
+                <w:smallCaps w:val="false"/>
+                <w:color w:val="auto"/>
+                <w:spacing w:val="0"/>
+                <w:kern w:val="0"/>
+                <w:sz w:val="21"/>
+                <w:szCs w:val="21"/>
+                <w:lang w:val="en-US" w:eastAsia="en-US" w:bidi="ar-SA"/>
+              </w:rPr>
+              <w:t xml:space="preserve">be </w:t>
+            </w:r>
+            <w:r>
+              <w:rPr>
+                <w:rStyle w:val="SourceText"/>
+                <w:rFonts w:eastAsia="Calibri" w:cs="Arial" w:cstheme="minorBidi" w:eastAsiaTheme="minorHAnsi"/>
+                <w:b w:val="false"/>
+                <w:bCs w:val="false"/>
+                <w:i w:val="false"/>
+                <w:caps w:val="false"/>
+                <w:smallCaps w:val="false"/>
+                <w:color w:val="auto"/>
+                <w:spacing w:val="0"/>
+                <w:kern w:val="0"/>
+                <w:sz w:val="21"/>
+                <w:szCs w:val="21"/>
+                <w:lang w:val="en-US" w:eastAsia="en-US" w:bidi="ar-SA"/>
+              </w:rPr>
+              <w:t>set to ‘attachment’ and the return value will be a zip archive of the json objects in the output array.</w:t>
+            </w:r>
+          </w:p>
+          <w:p>
+            <w:pPr>
+              <w:pStyle w:val="Normal"/>
+              <w:spacing w:lineRule="auto" w:line="240" w:before="0" w:after="0"/>
+              <w:jc w:val="both"/>
+              <w:rPr>
+                <w:sz w:val="21"/>
+                <w:szCs w:val="21"/>
+              </w:rPr>
+            </w:pPr>
+            <w:r>
+              <w:rPr>
+                <w:sz w:val="21"/>
+                <w:szCs w:val="21"/>
+              </w:rPr>
+            </w:r>
+          </w:p>
+          <w:p>
+            <w:pPr>
+              <w:pStyle w:val="Normal"/>
+              <w:shd w:val="clear" w:color="auto" w:fill="243F60"/>
+              <w:spacing w:lineRule="auto" w:line="240" w:before="0" w:after="0"/>
+              <w:rPr/>
+            </w:pPr>
+            <w:r>
+              <w:rPr>
+                <w:color w:val="FFFFFF" w:themeColor="background1"/>
+                <w:sz w:val="21"/>
+                <w:szCs w:val="21"/>
+              </w:rPr>
+              <w:t>URL: guest/wildlife/{id}</w:t>
+            </w:r>
+          </w:p>
+          <w:p>
+            <w:pPr>
+              <w:pStyle w:val="ListParagraph"/>
+              <w:numPr>
+                <w:ilvl w:val="0"/>
+                <w:numId w:val="3"/>
+              </w:numPr>
+              <w:spacing w:lineRule="auto" w:line="240" w:before="0" w:after="0"/>
+              <w:contextualSpacing/>
+              <w:jc w:val="both"/>
+              <w:rPr/>
+            </w:pPr>
+            <w:r>
+              <w:rPr>
+                <w:color w:val="4AA7E2"/>
+                <w:sz w:val="21"/>
+                <w:szCs w:val="21"/>
+              </w:rPr>
+              <w:t>VERB: GET</w:t>
+            </w:r>
+          </w:p>
+          <w:p>
+            <w:pPr>
+              <w:pStyle w:val="ListParagraph"/>
+              <w:numPr>
+                <w:ilvl w:val="0"/>
+                <w:numId w:val="1"/>
+              </w:numPr>
+              <w:spacing w:lineRule="auto" w:line="240" w:before="0" w:after="0"/>
+              <w:contextualSpacing/>
+              <w:jc w:val="both"/>
+              <w:rPr/>
+            </w:pPr>
+            <w:r>
+              <w:rPr>
+                <w:sz w:val="21"/>
+                <w:szCs w:val="21"/>
+              </w:rPr>
+              <w:t>Output:</w:t>
+            </w:r>
+          </w:p>
+          <w:p>
+            <w:pPr>
+              <w:pStyle w:val="ListParagraph"/>
+              <w:numPr>
+                <w:ilvl w:val="0"/>
+                <w:numId w:val="1"/>
+              </w:numPr>
+              <w:spacing w:lineRule="auto" w:line="240" w:before="0" w:after="0"/>
+              <w:contextualSpacing/>
+              <w:jc w:val="both"/>
+              <w:rPr/>
+            </w:pPr>
+            <w:r>
+              <w:rPr>
+                <w:sz w:val="21"/>
+                <w:szCs w:val="21"/>
+              </w:rPr>
+              <w:t xml:space="preserve">            </w:t>
+            </w:r>
+            <w:r>
+              <w:rPr>
+                <w:sz w:val="21"/>
+                <w:szCs w:val="21"/>
+              </w:rPr>
+              <w:t>{“id”: int, “type”: str, “species”: str, “photo”: image/jpeg, “notes”: str, “location”: int}</w:t>
+            </w:r>
+          </w:p>
+          <w:p>
+            <w:pPr>
+              <w:pStyle w:val="ListParagraph"/>
+              <w:numPr>
+                <w:ilvl w:val="0"/>
+                <w:numId w:val="1"/>
+              </w:numPr>
+              <w:spacing w:lineRule="auto" w:line="240" w:before="0" w:after="0"/>
+              <w:contextualSpacing/>
+              <w:jc w:val="both"/>
+              <w:rPr/>
+            </w:pPr>
+            <w:r>
+              <w:rPr>
+                <w:sz w:val="21"/>
+                <w:szCs w:val="21"/>
+                <w:lang w:val="en-US" w:eastAsia="en-US" w:bidi="ar-SA"/>
+              </w:rPr>
+              <w:t xml:space="preserve">Semantics: downloads a single wildlife entry from the </w:t>
+            </w:r>
+            <w:r>
+              <w:rPr>
+                <w:rFonts w:eastAsia="Calibri" w:cs="Arial" w:cstheme="minorBidi" w:eastAsiaTheme="minorHAnsi"/>
+                <w:color w:val="auto"/>
+                <w:kern w:val="0"/>
+                <w:sz w:val="21"/>
+                <w:szCs w:val="21"/>
+                <w:lang w:val="en-US" w:eastAsia="en-US" w:bidi="ar-SA"/>
+              </w:rPr>
+              <w:t>wildlife table</w:t>
+            </w:r>
+            <w:r>
+              <w:rPr>
+                <w:sz w:val="21"/>
+                <w:szCs w:val="21"/>
+                <w:lang w:val="en-US" w:eastAsia="en-US" w:bidi="ar-SA"/>
+              </w:rPr>
+              <w:t xml:space="preserve"> according to its </w:t>
+            </w:r>
+            <w:r>
+              <w:rPr>
+                <w:sz w:val="21"/>
+                <w:szCs w:val="21"/>
+                <w:lang w:val="en-US" w:eastAsia="en-US" w:bidi="ar-SA"/>
+              </w:rPr>
+              <w:t>{id}</w:t>
+            </w:r>
+            <w:r>
+              <w:rPr>
+                <w:sz w:val="21"/>
+                <w:szCs w:val="21"/>
+                <w:lang w:val="en-US" w:eastAsia="en-US" w:bidi="ar-SA"/>
+              </w:rPr>
+              <w:t xml:space="preserve">. </w:t>
+            </w:r>
+            <w:r>
+              <w:rPr>
+                <w:rFonts w:eastAsia="Calibri" w:cs="Arial" w:cstheme="minorBidi" w:eastAsiaTheme="minorHAnsi"/>
+                <w:color w:val="auto"/>
+                <w:kern w:val="0"/>
+                <w:sz w:val="21"/>
+                <w:szCs w:val="21"/>
+                <w:lang w:val="en-US" w:eastAsia="en-US" w:bidi="ar-SA"/>
+              </w:rPr>
+              <w:t>T</w:t>
             </w:r>
             <w:bookmarkStart w:id="0" w:name="__DdeLink__301_3969471957"/>
             <w:r>
@@ -2949,19 +3234,36 @@
                 <w:szCs w:val="21"/>
                 <w:lang w:val="en-US" w:eastAsia="en-US" w:bidi="ar-SA"/>
               </w:rPr>
-              <w:t xml:space="preserve"> t</w:t>
-            </w:r>
-            <w:r>
-              <w:rPr>
-                <w:sz w:val="21"/>
-                <w:szCs w:val="21"/>
-                <w:lang w:val="en-US" w:eastAsia="en-US" w:bidi="ar-SA"/>
-              </w:rPr>
               <w:t>he response ‘Content-Disposition’ is set to ‘attachment’</w:t>
             </w:r>
             <w:bookmarkEnd w:id="0"/>
             <w:r>
               <w:rPr>
+                <w:rFonts w:eastAsia="Calibri" w:cs="Arial" w:cstheme="minorBidi" w:eastAsiaTheme="minorHAnsi"/>
+                <w:color w:val="auto"/>
+                <w:kern w:val="0"/>
+                <w:sz w:val="21"/>
+                <w:szCs w:val="21"/>
+                <w:lang w:val="en-US" w:eastAsia="en-US" w:bidi="ar-SA"/>
+              </w:rPr>
+              <w:t xml:space="preserve"> </w:t>
+            </w:r>
+            <w:r>
+              <w:rPr>
+                <w:rFonts w:eastAsia="Calibri" w:cs="Arial" w:cstheme="minorBidi" w:eastAsiaTheme="minorHAnsi"/>
+                <w:color w:val="auto"/>
+                <w:kern w:val="0"/>
+                <w:sz w:val="21"/>
+                <w:szCs w:val="21"/>
+                <w:lang w:val="en-US" w:eastAsia="en-US" w:bidi="ar-SA"/>
+              </w:rPr>
+              <w:t>and the output value will be a json file containing the output json object</w:t>
+            </w:r>
+            <w:r>
+              <w:rPr>
+                <w:rFonts w:eastAsia="Calibri" w:cs="Arial" w:cstheme="minorBidi" w:eastAsiaTheme="minorHAnsi"/>
+                <w:color w:val="auto"/>
+                <w:kern w:val="0"/>
                 <w:sz w:val="21"/>
                 <w:szCs w:val="21"/>
                 <w:lang w:val="en-US" w:eastAsia="en-US" w:bidi="ar-SA"/>
@@ -3005,10 +3307,10 @@
             <w:tcW w:w="10499" w:type="dxa"/>
             <w:vMerge w:val="continue"/>
             <w:tcBorders>
-              <w:top w:val="single" w:sz="4" w:space="0" w:color="000000"/>
-              <w:left w:val="single" w:sz="4" w:space="0" w:color="000000"/>
-              <w:bottom w:val="single" w:sz="4" w:space="0" w:color="000000"/>
-              <w:right w:val="single" w:sz="4" w:space="0" w:color="000000"/>
+              <w:top w:val="single" w:sz="4" w:space="0" w:color="FFFFFF"/>
+              <w:left w:val="single" w:sz="4" w:space="0" w:color="FFFFFF"/>
+              <w:bottom w:val="single" w:sz="4" w:space="0" w:color="FFFFFF"/>
+              <w:right w:val="single" w:sz="4" w:space="0" w:color="FFFFFF"/>
             </w:tcBorders>
             <w:shd w:color="auto" w:fill="auto" w:val="clear"/>
           </w:tcPr>
@@ -3055,10 +3357,10 @@
             <w:tcW w:w="10499" w:type="dxa"/>
             <w:vMerge w:val="continue"/>
             <w:tcBorders>
-              <w:top w:val="single" w:sz="4" w:space="0" w:color="000000"/>
-              <w:left w:val="single" w:sz="4" w:space="0" w:color="000000"/>
-              <w:bottom w:val="single" w:sz="4" w:space="0" w:color="000000"/>
-              <w:right w:val="single" w:sz="4" w:space="0" w:color="000000"/>
+              <w:top w:val="single" w:sz="4" w:space="0" w:color="FFFFFF"/>
+              <w:left w:val="single" w:sz="4" w:space="0" w:color="FFFFFF"/>
+              <w:bottom w:val="single" w:sz="4" w:space="0" w:color="FFFFFF"/>
+              <w:right w:val="single" w:sz="4" w:space="0" w:color="FFFFFF"/>
             </w:tcBorders>
             <w:shd w:color="auto" w:fill="auto" w:val="clear"/>
           </w:tcPr>
@@ -3108,10 +3410,10 @@
             <w:tcW w:w="10499" w:type="dxa"/>
             <w:vMerge w:val="restart"/>
             <w:tcBorders>
-              <w:top w:val="single" w:sz="4" w:space="0" w:color="000000"/>
-              <w:left w:val="single" w:sz="4" w:space="0" w:color="000000"/>
-              <w:bottom w:val="single" w:sz="4" w:space="0" w:color="000000"/>
-              <w:right w:val="single" w:sz="4" w:space="0" w:color="000000"/>
+              <w:top w:val="single" w:sz="4" w:space="0" w:color="FFFFFF"/>
+              <w:left w:val="single" w:sz="4" w:space="0" w:color="FFFFFF"/>
+              <w:bottom w:val="single" w:sz="4" w:space="0" w:color="FFFFFF"/>
+              <w:right w:val="single" w:sz="4" w:space="0" w:color="FFFFFF"/>
             </w:tcBorders>
             <w:shd w:color="auto" w:fill="auto" w:val="clear"/>
           </w:tcPr>
@@ -3216,7 +3518,25 @@
                 <w:sz w:val="21"/>
                 <w:szCs w:val="21"/>
               </w:rPr>
-              <w:t>Semantics: submits a new report about a wildlife entry to the database, the report could be about animal abuse, improper fire, fake entries ...etc.</w:t>
+              <w:t xml:space="preserve">Semantics: submits a new report about a wildlife entry to the </w:t>
+            </w:r>
+            <w:r>
+              <w:rPr>
+                <w:rFonts w:eastAsia="Calibri" w:cs="Arial" w:cstheme="minorBidi" w:eastAsiaTheme="minorHAnsi"/>
+                <w:color w:val="auto"/>
+                <w:kern w:val="0"/>
+                <w:sz w:val="21"/>
+                <w:szCs w:val="21"/>
+                <w:lang w:val="en-US" w:eastAsia="en-US" w:bidi="ar-SA"/>
+              </w:rPr>
+              <w:t>reports table</w:t>
+            </w:r>
+            <w:r>
+              <w:rPr>
+                <w:sz w:val="21"/>
+                <w:szCs w:val="21"/>
+              </w:rPr>
+              <w:t>, the report could be about animal abuse, improper fire, fake entries ...etc.</w:t>
             </w:r>
           </w:p>
           <w:p>
@@ -3430,16 +3750,29 @@
               </w:rPr>
               <w:t>URL: auth/{SID}/report/{id}?</w:t>
             </w:r>
-            <w:r>
-              <w:rPr>
-                <w:rFonts w:eastAsia="Calibri" w:cs="Arial" w:cstheme="minorBidi" w:eastAsiaTheme="minorHAnsi"/>
-                <w:color w:val="auto"/>
-                <w:kern w:val="0"/>
-                <w:sz w:val="21"/>
-                <w:szCs w:val="21"/>
-                <w:lang w:val="en-US" w:eastAsia="en-US" w:bidi="ar-SA"/>
-              </w:rPr>
-              <w:t>deletentry=bool</w:t>
+            <w:bookmarkStart w:id="1" w:name="__DdeLink__333_1758496288"/>
+            <w:r>
+              <w:rPr>
+                <w:rFonts w:eastAsia="Calibri" w:cs="Arial" w:cstheme="minorBidi" w:eastAsiaTheme="minorHAnsi"/>
+                <w:color w:val="auto"/>
+                <w:kern w:val="0"/>
+                <w:sz w:val="21"/>
+                <w:szCs w:val="21"/>
+                <w:lang w:val="en-US" w:eastAsia="en-US" w:bidi="ar-SA"/>
+              </w:rPr>
+              <w:t>cascade</w:t>
+            </w:r>
+            <w:bookmarkEnd w:id="1"/>
+            <w:r>
+              <w:rPr>
+                <w:rFonts w:eastAsia="Calibri" w:cs="Arial" w:cstheme="minorBidi" w:eastAsiaTheme="minorHAnsi"/>
+                <w:color w:val="auto"/>
+                <w:kern w:val="0"/>
+                <w:sz w:val="21"/>
+                <w:szCs w:val="21"/>
+                <w:lang w:val="en-US" w:eastAsia="en-US" w:bidi="ar-SA"/>
+              </w:rPr>
+              <w:t>=bool</w:t>
             </w:r>
           </w:p>
           <w:p>
@@ -3476,53 +3809,6 @@
               <w:rPr/>
             </w:pPr>
             <w:r>
-              <w:drawing>
-                <wp:anchor behindDoc="0" distT="0" distB="0" distL="0" distR="0" simplePos="0" locked="0" layoutInCell="1" allowOverlap="1" relativeHeight="5">
-                  <wp:simplePos x="0" y="0"/>
-                  <wp:positionH relativeFrom="column">
-                    <wp:posOffset>-483235</wp:posOffset>
-                  </wp:positionH>
-                  <wp:positionV relativeFrom="paragraph">
-                    <wp:posOffset>1125855</wp:posOffset>
-                  </wp:positionV>
-                  <wp:extent cx="339725" cy="4448175"/>
-                  <wp:effectExtent l="0" t="0" r="0" b="0"/>
-                  <wp:wrapSquare wrapText="largest"/>
-                  <wp:docPr id="3" name="Image3" descr=""/>
-                  <wp:cNvGraphicFramePr>
-                    <a:graphicFrameLocks xmlns:a="http://schemas.openxmlformats.org/drawingml/2006/main" noChangeAspect="1"/>
-                  </wp:cNvGraphicFramePr>
-                  <a:graphic xmlns:a="http://schemas.openxmlformats.org/drawingml/2006/main">
-                    <a:graphicData uri="http://schemas.openxmlformats.org/drawingml/2006/picture">
-                      <pic:pic xmlns:pic="http://schemas.openxmlformats.org/drawingml/2006/picture">
-                        <pic:nvPicPr>
-                          <pic:cNvPr id="3" name="Image3" descr=""/>
-                          <pic:cNvPicPr>
-                            <a:picLocks noChangeAspect="1" noChangeArrowheads="1"/>
-                          </pic:cNvPicPr>
-                        </pic:nvPicPr>
-                        <pic:blipFill>
-                          <a:blip r:embed="rId4"/>
-                          <a:stretch>
-                            <a:fillRect/>
-                          </a:stretch>
-                        </pic:blipFill>
-                        <pic:spPr bwMode="auto">
-                          <a:xfrm>
-                            <a:off x="0" y="0"/>
-                            <a:ext cx="339725" cy="4448175"/>
-                          </a:xfrm>
-                          <a:prstGeom prst="rect">
-                            <a:avLst/>
-                          </a:prstGeom>
-                        </pic:spPr>
-                      </pic:pic>
-                    </a:graphicData>
-                  </a:graphic>
-                </wp:anchor>
-              </w:drawing>
-            </w:r>
-            <w:r>
               <w:rPr>
                 <w:rFonts w:eastAsia="Calibri" w:cs="Arial" w:cstheme="minorBidi" w:eastAsiaTheme="minorHAnsi"/>
                 <w:b w:val="false"/>
@@ -3533,7 +3819,7 @@
                 <w:szCs w:val="21"/>
                 <w:lang w:val="en-US" w:eastAsia="en-US" w:bidi="ar-SA"/>
               </w:rPr>
-              <w:t xml:space="preserve">Semantics: submits a report deletion request to the database, </w:t>
+              <w:t xml:space="preserve">Semantics: submits a report deletion request to the </w:t>
             </w:r>
             <w:r>
               <w:rPr>
@@ -3546,7 +3832,72 @@
                 <w:szCs w:val="21"/>
                 <w:lang w:val="en-US" w:eastAsia="en-US" w:bidi="ar-SA"/>
               </w:rPr>
-              <w:t xml:space="preserve">if </w:t>
+              <w:t>API</w:t>
+            </w:r>
+            <w:r>
+              <w:rPr>
+                <w:rFonts w:eastAsia="Calibri" w:cs="Arial" w:cstheme="minorBidi" w:eastAsiaTheme="minorHAnsi"/>
+                <w:b w:val="false"/>
+                <w:bCs w:val="false"/>
+                <w:color w:val="auto"/>
+                <w:kern w:val="0"/>
+                <w:sz w:val="21"/>
+                <w:szCs w:val="21"/>
+                <w:lang w:val="en-US" w:eastAsia="en-US" w:bidi="ar-SA"/>
+              </w:rPr>
+              <w:t xml:space="preserve">, </w:t>
+            </w:r>
+            <w:r>
+              <w:rPr>
+                <w:rFonts w:eastAsia="Calibri" w:cs="Arial" w:cstheme="minorBidi" w:eastAsiaTheme="minorHAnsi"/>
+                <w:b w:val="false"/>
+                <w:bCs w:val="false"/>
+                <w:color w:val="auto"/>
+                <w:kern w:val="0"/>
+                <w:sz w:val="21"/>
+                <w:szCs w:val="21"/>
+                <w:lang w:val="en-US" w:eastAsia="en-US" w:bidi="ar-SA"/>
+              </w:rPr>
+              <w:t>which deletes the report from the reports table.</w:t>
+            </w:r>
+            <w:r>
+              <w:rPr>
+                <w:rFonts w:eastAsia="Calibri" w:cs="Arial" w:cstheme="minorBidi" w:eastAsiaTheme="minorHAnsi"/>
+                <w:b w:val="false"/>
+                <w:bCs w:val="false"/>
+                <w:color w:val="auto"/>
+                <w:kern w:val="0"/>
+                <w:sz w:val="21"/>
+                <w:szCs w:val="21"/>
+                <w:lang w:val="en-US" w:eastAsia="en-US" w:bidi="ar-SA"/>
+              </w:rPr>
+              <w:t xml:space="preserve"> </w:t>
+            </w:r>
+            <w:r>
+              <w:rPr>
+                <w:rFonts w:eastAsia="Calibri" w:cs="Arial" w:cstheme="minorBidi" w:eastAsiaTheme="minorHAnsi"/>
+                <w:b w:val="false"/>
+                <w:bCs w:val="false"/>
+                <w:color w:val="auto"/>
+                <w:kern w:val="0"/>
+                <w:sz w:val="21"/>
+                <w:szCs w:val="21"/>
+                <w:lang w:val="en-US" w:eastAsia="en-US" w:bidi="ar-SA"/>
+              </w:rPr>
+              <w:t>I</w:t>
+            </w:r>
+            <w:r>
+              <w:rPr>
+                <w:rFonts w:eastAsia="Calibri" w:cs="Arial" w:cstheme="minorBidi" w:eastAsiaTheme="minorHAnsi"/>
+                <w:b w:val="false"/>
+                <w:bCs w:val="false"/>
+                <w:color w:val="auto"/>
+                <w:kern w:val="0"/>
+                <w:sz w:val="21"/>
+                <w:szCs w:val="21"/>
+                <w:lang w:val="en-US" w:eastAsia="en-US" w:bidi="ar-SA"/>
+              </w:rPr>
+              <w:t xml:space="preserve">f </w:t>
             </w:r>
             <w:r>
               <w:rPr>
@@ -3559,7 +3910,7 @@
                 <w:szCs w:val="21"/>
                 <w:lang w:val="en-US" w:eastAsia="en-US" w:bidi="ar-SA"/>
               </w:rPr>
-              <w:t>deletentry</w:t>
+              <w:t>cascade</w:t>
             </w:r>
             <w:r>
               <w:rPr>
@@ -3598,7 +3949,7 @@
                 <w:szCs w:val="21"/>
                 <w:lang w:val="en-US" w:eastAsia="en-US" w:bidi="ar-SA"/>
               </w:rPr>
-              <w:t>then the wildlife entry will be deleted as well</w:t>
+              <w:t xml:space="preserve">then the wildlife entry will be deleted </w:t>
             </w:r>
             <w:r>
               <w:rPr>
@@ -3611,7 +3962,20 @@
                 <w:szCs w:val="21"/>
                 <w:lang w:val="en-US" w:eastAsia="en-US" w:bidi="ar-SA"/>
               </w:rPr>
-              <w:t xml:space="preserve">. This resource is only available to curators; if the {SID} belongs to a user, the return status would be </w:t>
+              <w:t>from the wildlife table</w:t>
+            </w:r>
+            <w:r>
+              <w:rPr>
+                <w:rFonts w:eastAsia="Calibri" w:cs="Arial" w:cstheme="minorBidi" w:eastAsiaTheme="minorHAnsi"/>
+                <w:b w:val="false"/>
+                <w:bCs w:val="false"/>
+                <w:color w:val="auto"/>
+                <w:kern w:val="0"/>
+                <w:sz w:val="21"/>
+                <w:szCs w:val="21"/>
+                <w:lang w:val="en-US" w:eastAsia="en-US" w:bidi="ar-SA"/>
+              </w:rPr>
+              <w:t xml:space="preserve"> as well. This resource is only available to curators; if the {SID} belongs to a user, the return status would be </w:t>
             </w:r>
             <w:r>
               <w:rPr>
@@ -3676,10 +4040,10 @@
             <w:tcW w:w="10499" w:type="dxa"/>
             <w:vMerge w:val="continue"/>
             <w:tcBorders>
-              <w:top w:val="single" w:sz="4" w:space="0" w:color="000000"/>
-              <w:left w:val="single" w:sz="4" w:space="0" w:color="000000"/>
-              <w:bottom w:val="single" w:sz="4" w:space="0" w:color="000000"/>
-              <w:right w:val="single" w:sz="4" w:space="0" w:color="000000"/>
+              <w:top w:val="single" w:sz="4" w:space="0" w:color="FFFFFF"/>
+              <w:left w:val="single" w:sz="4" w:space="0" w:color="FFFFFF"/>
+              <w:bottom w:val="single" w:sz="4" w:space="0" w:color="FFFFFF"/>
+              <w:right w:val="single" w:sz="4" w:space="0" w:color="FFFFFF"/>
             </w:tcBorders>
             <w:shd w:color="auto" w:fill="auto" w:val="clear"/>
           </w:tcPr>
@@ -3726,10 +4090,10 @@
             <w:tcW w:w="10499" w:type="dxa"/>
             <w:vMerge w:val="continue"/>
             <w:tcBorders>
-              <w:top w:val="single" w:sz="4" w:space="0" w:color="000000"/>
-              <w:left w:val="single" w:sz="4" w:space="0" w:color="000000"/>
-              <w:bottom w:val="single" w:sz="4" w:space="0" w:color="000000"/>
-              <w:right w:val="single" w:sz="4" w:space="0" w:color="000000"/>
+              <w:top w:val="single" w:sz="4" w:space="0" w:color="FFFFFF"/>
+              <w:left w:val="single" w:sz="4" w:space="0" w:color="FFFFFF"/>
+              <w:bottom w:val="single" w:sz="4" w:space="0" w:color="FFFFFF"/>
+              <w:right w:val="single" w:sz="4" w:space="0" w:color="FFFFFF"/>
             </w:tcBorders>
             <w:shd w:color="auto" w:fill="auto" w:val="clear"/>
           </w:tcPr>
@@ -3779,10 +4143,10 @@
             <w:tcW w:w="10499" w:type="dxa"/>
             <w:vMerge w:val="restart"/>
             <w:tcBorders>
-              <w:top w:val="single" w:sz="4" w:space="0" w:color="000000"/>
-              <w:left w:val="single" w:sz="4" w:space="0" w:color="000000"/>
-              <w:bottom w:val="single" w:sz="4" w:space="0" w:color="000000"/>
-              <w:right w:val="single" w:sz="4" w:space="0" w:color="000000"/>
+              <w:top w:val="single" w:sz="4" w:space="0" w:color="FFFFFF"/>
+              <w:left w:val="single" w:sz="4" w:space="0" w:color="FFFFFF"/>
+              <w:bottom w:val="single" w:sz="4" w:space="0" w:color="FFFFFF"/>
+              <w:right w:val="single" w:sz="4" w:space="0" w:color="FFFFFF"/>
             </w:tcBorders>
             <w:shd w:color="auto" w:fill="auto" w:val="clear"/>
           </w:tcPr>
@@ -3826,7 +4190,7 @@
                 <wp:inline distT="0" distB="0" distL="0" distR="0">
                   <wp:extent cx="5942965" cy="6108065"/>
                   <wp:effectExtent l="0" t="0" r="0" b="0"/>
-                  <wp:docPr id="5" name="Picture 4" descr=""/>
+                  <wp:docPr id="1" name="Picture 4" descr=""/>
                   <wp:cNvGraphicFramePr>
                     <a:graphicFrameLocks xmlns:a="http://schemas.openxmlformats.org/drawingml/2006/main" noChangeAspect="1"/>
                   </wp:cNvGraphicFramePr>
@@ -3834,13 +4198,13 @@
                     <a:graphicData uri="http://schemas.openxmlformats.org/drawingml/2006/picture">
                       <pic:pic xmlns:pic="http://schemas.openxmlformats.org/drawingml/2006/picture">
                         <pic:nvPicPr>
-                          <pic:cNvPr id="5" name="Picture 4" descr=""/>
+                          <pic:cNvPr id="1" name="Picture 4" descr=""/>
                           <pic:cNvPicPr>
                             <a:picLocks noChangeAspect="1" noChangeArrowheads="1"/>
                           </pic:cNvPicPr>
                         </pic:nvPicPr>
                         <pic:blipFill>
-                          <a:blip r:embed="rId6"/>
+                          <a:blip r:embed="rId2"/>
                           <a:stretch>
                             <a:fillRect/>
                           </a:stretch>
@@ -3859,51 +4223,6 @@
                   </a:graphic>
                 </wp:inline>
               </w:drawing>
-              <w:drawing>
-                <wp:anchor behindDoc="0" distT="0" distB="0" distL="0" distR="0" simplePos="0" locked="0" layoutInCell="1" allowOverlap="1" relativeHeight="6">
-                  <wp:simplePos x="0" y="0"/>
-                  <wp:positionH relativeFrom="column">
-                    <wp:posOffset>-483235</wp:posOffset>
-                  </wp:positionH>
-                  <wp:positionV relativeFrom="paragraph">
-                    <wp:posOffset>3099435</wp:posOffset>
-                  </wp:positionV>
-                  <wp:extent cx="339725" cy="4448175"/>
-                  <wp:effectExtent l="0" t="0" r="0" b="0"/>
-                  <wp:wrapSquare wrapText="largest"/>
-                  <wp:docPr id="4" name="Image4" descr=""/>
-                  <wp:cNvGraphicFramePr>
-                    <a:graphicFrameLocks xmlns:a="http://schemas.openxmlformats.org/drawingml/2006/main" noChangeAspect="1"/>
-                  </wp:cNvGraphicFramePr>
-                  <a:graphic xmlns:a="http://schemas.openxmlformats.org/drawingml/2006/main">
-                    <a:graphicData uri="http://schemas.openxmlformats.org/drawingml/2006/picture">
-                      <pic:pic xmlns:pic="http://schemas.openxmlformats.org/drawingml/2006/picture">
-                        <pic:nvPicPr>
-                          <pic:cNvPr id="4" name="Image4" descr=""/>
-                          <pic:cNvPicPr>
-                            <a:picLocks noChangeAspect="1" noChangeArrowheads="1"/>
-                          </pic:cNvPicPr>
-                        </pic:nvPicPr>
-                        <pic:blipFill>
-                          <a:blip r:embed="rId5"/>
-                          <a:stretch>
-                            <a:fillRect/>
-                          </a:stretch>
-                        </pic:blipFill>
-                        <pic:spPr bwMode="auto">
-                          <a:xfrm>
-                            <a:off x="0" y="0"/>
-                            <a:ext cx="339725" cy="4448175"/>
-                          </a:xfrm>
-                          <a:prstGeom prst="rect">
-                            <a:avLst/>
-                          </a:prstGeom>
-                        </pic:spPr>
-                      </pic:pic>
-                    </a:graphicData>
-                  </a:graphic>
-                </wp:anchor>
-              </w:drawing>
             </w:r>
           </w:p>
         </w:tc>
@@ -3942,10 +4261,10 @@
             <w:tcW w:w="10499" w:type="dxa"/>
             <w:vMerge w:val="continue"/>
             <w:tcBorders>
-              <w:top w:val="single" w:sz="4" w:space="0" w:color="000000"/>
-              <w:left w:val="single" w:sz="4" w:space="0" w:color="000000"/>
-              <w:bottom w:val="single" w:sz="4" w:space="0" w:color="000000"/>
-              <w:right w:val="single" w:sz="4" w:space="0" w:color="000000"/>
+              <w:top w:val="single" w:sz="4" w:space="0" w:color="FFFFFF"/>
+              <w:left w:val="single" w:sz="4" w:space="0" w:color="FFFFFF"/>
+              <w:bottom w:val="single" w:sz="4" w:space="0" w:color="FFFFFF"/>
+              <w:right w:val="single" w:sz="4" w:space="0" w:color="FFFFFF"/>
             </w:tcBorders>
             <w:shd w:color="auto" w:fill="auto" w:val="clear"/>
           </w:tcPr>
@@ -3992,10 +4311,10 @@
             <w:tcW w:w="10499" w:type="dxa"/>
             <w:vMerge w:val="continue"/>
             <w:tcBorders>
-              <w:top w:val="single" w:sz="4" w:space="0" w:color="000000"/>
-              <w:left w:val="single" w:sz="4" w:space="0" w:color="000000"/>
-              <w:bottom w:val="single" w:sz="4" w:space="0" w:color="000000"/>
-              <w:right w:val="single" w:sz="4" w:space="0" w:color="000000"/>
+              <w:top w:val="single" w:sz="4" w:space="0" w:color="FFFFFF"/>
+              <w:left w:val="single" w:sz="4" w:space="0" w:color="FFFFFF"/>
+              <w:bottom w:val="single" w:sz="4" w:space="0" w:color="FFFFFF"/>
+              <w:right w:val="single" w:sz="4" w:space="0" w:color="FFFFFF"/>
             </w:tcBorders>
             <w:shd w:color="auto" w:fill="auto" w:val="clear"/>
           </w:tcPr>
@@ -4350,53 +4669,6 @@
               <w:rPr/>
             </w:pPr>
             <w:r>
-              <w:drawing>
-                <wp:anchor behindDoc="0" distT="0" distB="0" distL="0" distR="0" simplePos="0" locked="0" layoutInCell="1" allowOverlap="1" relativeHeight="7">
-                  <wp:simplePos x="0" y="0"/>
-                  <wp:positionH relativeFrom="column">
-                    <wp:posOffset>-483235</wp:posOffset>
-                  </wp:positionH>
-                  <wp:positionV relativeFrom="paragraph">
-                    <wp:posOffset>472440</wp:posOffset>
-                  </wp:positionV>
-                  <wp:extent cx="339725" cy="4448175"/>
-                  <wp:effectExtent l="0" t="0" r="0" b="0"/>
-                  <wp:wrapSquare wrapText="largest"/>
-                  <wp:docPr id="6" name="Image5" descr=""/>
-                  <wp:cNvGraphicFramePr>
-                    <a:graphicFrameLocks xmlns:a="http://schemas.openxmlformats.org/drawingml/2006/main" noChangeAspect="1"/>
-                  </wp:cNvGraphicFramePr>
-                  <a:graphic xmlns:a="http://schemas.openxmlformats.org/drawingml/2006/main">
-                    <a:graphicData uri="http://schemas.openxmlformats.org/drawingml/2006/picture">
-                      <pic:pic xmlns:pic="http://schemas.openxmlformats.org/drawingml/2006/picture">
-                        <pic:nvPicPr>
-                          <pic:cNvPr id="6" name="Image5" descr=""/>
-                          <pic:cNvPicPr>
-                            <a:picLocks noChangeAspect="1" noChangeArrowheads="1"/>
-                          </pic:cNvPicPr>
-                        </pic:nvPicPr>
-                        <pic:blipFill>
-                          <a:blip r:embed="rId7"/>
-                          <a:stretch>
-                            <a:fillRect/>
-                          </a:stretch>
-                        </pic:blipFill>
-                        <pic:spPr bwMode="auto">
-                          <a:xfrm>
-                            <a:off x="0" y="0"/>
-                            <a:ext cx="339725" cy="4448175"/>
-                          </a:xfrm>
-                          <a:prstGeom prst="rect">
-                            <a:avLst/>
-                          </a:prstGeom>
-                        </pic:spPr>
-                      </pic:pic>
-                    </a:graphicData>
-                  </a:graphic>
-                </wp:anchor>
-              </w:drawing>
-            </w:r>
-            <w:r>
               <w:rPr/>
               <w:t>Previous professional experience with flask and the desire to improve said experience.</w:t>
             </w:r>
@@ -4411,12 +4683,16 @@
           <w:tcPr>
             <w:tcW w:w="772" w:type="dxa"/>
             <w:tcBorders>
-              <w:top w:val="nil"/>
+              <w:top w:val="single" w:sz="4" w:space="0" w:color="FFFFFF"/>
               <w:left w:val="nil"/>
-              <w:bottom w:val="nil"/>
+              <w:bottom w:val="single" w:sz="4" w:space="0" w:color="FFFFFF"/>
               <w:right w:val="nil"/>
             </w:tcBorders>
             <w:shd w:color="auto" w:fill="4F6228" w:val="clear"/>
+            <w:tcMar>
+              <w:top w:w="55" w:type="dxa"/>
+              <w:bottom w:w="55" w:type="dxa"/>
+            </w:tcMar>
           </w:tcPr>
           <w:p>
             <w:pPr>
@@ -4426,9 +4702,20 @@
             </w:pPr>
             <w:r>
               <w:rPr>
+                <w:rFonts w:eastAsia="Calibri" w:cs="Arial"/>
                 <w:color w:val="FFFFFF" w:themeColor="background1"/>
-              </w:rPr>
-              <w:t>4/5</w:t>
+                <w:kern w:val="0"/>
+                <w:sz w:val="22"/>
+                <w:szCs w:val="22"/>
+                <w:lang w:val="en-US" w:eastAsia="en-US" w:bidi="ar-SA"/>
+              </w:rPr>
+              <w:t>5</w:t>
+            </w:r>
+            <w:r>
+              <w:rPr>
+                <w:color w:val="FFFFFF" w:themeColor="background1"/>
+              </w:rPr>
+              <w:t>/5</w:t>
             </w:r>
           </w:p>
         </w:tc>
@@ -4458,7 +4745,7 @@
       </w:tr>
       <w:tr>
         <w:trPr>
-          <w:trHeight w:val="11957" w:hRule="atLeast"/>
+          <w:trHeight w:val="11862" w:hRule="atLeast"/>
         </w:trPr>
         <w:tc>
           <w:tcPr>
@@ -4510,10 +4797,8 @@
     <w:p>
       <w:pPr>
         <w:pStyle w:val="Normal"/>
-        <w:widowControl/>
         <w:bidi w:val="0"/>
-        <w:spacing w:lineRule="auto" w:line="259" w:before="0" w:after="160"/>
-        <w:jc w:val="left"/>
+        <w:spacing w:before="0" w:after="160"/>
         <w:rPr/>
       </w:pPr>
       <w:r>

</xml_diff>